<commit_message>
Mise à jour TP1.txt.
</commit_message>
<xml_diff>
--- a/Rapport TP AGOTSI Gedeon.docx
+++ b/Rapport TP AGOTSI Gedeon.docx
@@ -53,7 +53,7 @@
                     <pic:cNvPicPr/>
                   </pic:nvPicPr>
                   <pic:blipFill>
-                    <a:blip r:embed="rId5" cstate="print">
+                    <a:blip r:embed="rId7" cstate="print">
                       <a:extLst>
                         <a:ext uri="{28A0092B-C50C-407E-A947-70E740481C1C}">
                           <a14:useLocalDpi xmlns:a14="http://schemas.microsoft.com/office/drawing/2010/main" val="0"/>
@@ -461,7 +461,133 @@
         <mc:AlternateContent>
           <mc:Choice Requires="wps">
             <w:drawing>
-              <wp:anchor distT="0" distB="0" distL="114300" distR="114300" simplePos="0" relativeHeight="251661312" behindDoc="0" locked="0" layoutInCell="1" allowOverlap="1" wp14:anchorId="22B05033" wp14:editId="5A3FCAB9">
+              <wp:anchor distT="0" distB="0" distL="114300" distR="114300" simplePos="0" relativeHeight="251663360" behindDoc="0" locked="0" layoutInCell="1" allowOverlap="1" wp14:anchorId="30178695" wp14:editId="2B3CC1D4">
+                <wp:simplePos x="0" y="0"/>
+                <wp:positionH relativeFrom="column">
+                  <wp:posOffset>1939463</wp:posOffset>
+                </wp:positionH>
+                <wp:positionV relativeFrom="paragraph">
+                  <wp:posOffset>958157</wp:posOffset>
+                </wp:positionV>
+                <wp:extent cx="2087014" cy="424411"/>
+                <wp:effectExtent l="0" t="0" r="0" b="0"/>
+                <wp:wrapNone/>
+                <wp:docPr id="3" name="Rectangle 3"/>
+                <wp:cNvGraphicFramePr/>
+                <a:graphic xmlns:a="http://schemas.openxmlformats.org/drawingml/2006/main">
+                  <a:graphicData uri="http://schemas.microsoft.com/office/word/2010/wordprocessingShape">
+                    <wps:wsp>
+                      <wps:cNvSpPr/>
+                      <wps:spPr>
+                        <a:xfrm>
+                          <a:off x="0" y="0"/>
+                          <a:ext cx="2087014" cy="424411"/>
+                        </a:xfrm>
+                        <a:prstGeom prst="rect">
+                          <a:avLst/>
+                        </a:prstGeom>
+                        <a:ln>
+                          <a:noFill/>
+                        </a:ln>
+                      </wps:spPr>
+                      <wps:style>
+                        <a:lnRef idx="2">
+                          <a:schemeClr val="accent6"/>
+                        </a:lnRef>
+                        <a:fillRef idx="1">
+                          <a:schemeClr val="lt1"/>
+                        </a:fillRef>
+                        <a:effectRef idx="0">
+                          <a:schemeClr val="accent6"/>
+                        </a:effectRef>
+                        <a:fontRef idx="minor">
+                          <a:schemeClr val="dk1"/>
+                        </a:fontRef>
+                      </wps:style>
+                      <wps:txbx>
+                        <w:txbxContent>
+                          <w:p>
+                            <w:pPr>
+                              <w:jc w:val="center"/>
+                              <w:rPr>
+                                <w:lang w:val="fr-FR"/>
+                              </w:rPr>
+                            </w:pPr>
+                            <w:r>
+                              <w:rPr>
+                                <w:lang w:val="fr-FR"/>
+                              </w:rPr>
+                              <w:t>A202</w:t>
+                            </w:r>
+                            <w:r>
+                              <w:rPr>
+                                <w:lang w:val="fr-FR"/>
+                              </w:rPr>
+                              <w:t>0</w:t>
+                            </w:r>
+                          </w:p>
+                        </w:txbxContent>
+                      </wps:txbx>
+                      <wps:bodyPr rot="0" spcFirstLastPara="0" vertOverflow="overflow" horzOverflow="overflow" vert="horz" wrap="square" lIns="91440" tIns="45720" rIns="91440" bIns="45720" numCol="1" spcCol="0" rtlCol="0" fromWordArt="0" anchor="ctr" anchorCtr="0" forceAA="0" compatLnSpc="1">
+                        <a:prstTxWarp prst="textNoShape">
+                          <a:avLst/>
+                        </a:prstTxWarp>
+                        <a:noAutofit/>
+                      </wps:bodyPr>
+                    </wps:wsp>
+                  </a:graphicData>
+                </a:graphic>
+                <wp14:sizeRelH relativeFrom="margin">
+                  <wp14:pctWidth>0</wp14:pctWidth>
+                </wp14:sizeRelH>
+                <wp14:sizeRelV relativeFrom="margin">
+                  <wp14:pctHeight>0</wp14:pctHeight>
+                </wp14:sizeRelV>
+              </wp:anchor>
+            </w:drawing>
+          </mc:Choice>
+          <mc:Fallback>
+            <w:pict>
+              <v:rect w14:anchorId="30178695" id="Rectangle 3" o:spid="_x0000_s1027" style="position:absolute;left:0;text-align:left;margin-left:152.7pt;margin-top:75.45pt;width:164.35pt;height:33.4pt;z-index:251663360;visibility:visible;mso-wrap-style:square;mso-width-percent:0;mso-height-percent:0;mso-wrap-distance-left:9pt;mso-wrap-distance-top:0;mso-wrap-distance-right:9pt;mso-wrap-distance-bottom:0;mso-position-horizontal:absolute;mso-position-horizontal-relative:text;mso-position-vertical:absolute;mso-position-vertical-relative:text;mso-width-percent:0;mso-height-percent:0;mso-width-relative:margin;mso-height-relative:margin;v-text-anchor:middle" o:gfxdata="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" fillcolor="white [3201]" stroked="f" strokeweight="1pt">
+                <v:textbox>
+                  <w:txbxContent>
+                    <w:p>
+                      <w:pPr>
+                        <w:jc w:val="center"/>
+                        <w:rPr>
+                          <w:lang w:val="fr-FR"/>
+                        </w:rPr>
+                      </w:pPr>
+                      <w:r>
+                        <w:rPr>
+                          <w:lang w:val="fr-FR"/>
+                        </w:rPr>
+                        <w:t>A202</w:t>
+                      </w:r>
+                      <w:r>
+                        <w:rPr>
+                          <w:lang w:val="fr-FR"/>
+                        </w:rPr>
+                        <w:t>0</w:t>
+                      </w:r>
+                    </w:p>
+                  </w:txbxContent>
+                </v:textbox>
+              </v:rect>
+            </w:pict>
+          </mc:Fallback>
+        </mc:AlternateContent>
+      </w:r>
+      <w:r>
+        <w:rPr>
+          <w:rFonts w:ascii="Arial Narrow" w:hAnsi="Arial Narrow"/>
+          <w:noProof/>
+          <w:lang w:val="fr-FR"/>
+        </w:rPr>
+        <mc:AlternateContent>
+          <mc:Choice Requires="wps">
+            <w:drawing>
+              <wp:anchor distT="0" distB="0" distL="114300" distR="114300" simplePos="0" relativeHeight="251661312" behindDoc="0" locked="0" layoutInCell="1" allowOverlap="1" wp14:anchorId="22B05033" wp14:editId="6DAED7B3">
                 <wp:simplePos x="0" y="0"/>
                 <wp:positionH relativeFrom="column">
                   <wp:posOffset>-480002</wp:posOffset>
@@ -536,7 +662,7 @@
           </mc:Choice>
           <mc:Fallback>
             <w:pict>
-              <v:rect w14:anchorId="22B05033" id="Rectangle 5" o:spid="_x0000_s1027" style="position:absolute;left:0;text-align:left;margin-left:-37.8pt;margin-top:24.3pt;width:218.2pt;height:75.65pt;z-index:251661312;visibility:visible;mso-wrap-style:square;mso-wrap-distance-left:9pt;mso-wrap-distance-top:0;mso-wrap-distance-right:9pt;mso-wrap-distance-bottom:0;mso-position-horizontal:absolute;mso-position-horizontal-relative:text;mso-position-vertical:absolute;mso-position-vertical-relative:text;v-text-anchor:middle" o:gfxdata="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" fillcolor="white [3201]" stroked="f" strokeweight="1pt">
+              <v:rect w14:anchorId="22B05033" id="Rectangle 5" o:spid="_x0000_s1028" style="position:absolute;left:0;text-align:left;margin-left:-37.8pt;margin-top:24.3pt;width:218.2pt;height:75.65pt;z-index:251661312;visibility:visible;mso-wrap-style:square;mso-wrap-distance-left:9pt;mso-wrap-distance-top:0;mso-wrap-distance-right:9pt;mso-wrap-distance-bottom:0;mso-position-horizontal:absolute;mso-position-horizontal-relative:text;mso-position-vertical:absolute;mso-position-vertical-relative:text;v-text-anchor:middle" o:gfxdata="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" fillcolor="white [3201]" stroked="f" strokeweight="1pt">
                 <v:textbox>
                   <w:txbxContent>
                     <w:p>
@@ -569,6 +695,19 @@
           <w:rFonts w:ascii="Arial Narrow" w:hAnsi="Arial Narrow"/>
           <w:lang w:val="fr-FR"/>
         </w:rPr>
+        <w:sectPr>
+          <w:headerReference w:type="even" r:id="rId8"/>
+          <w:headerReference w:type="default" r:id="rId9"/>
+          <w:footerReference w:type="even" r:id="rId10"/>
+          <w:footerReference w:type="default" r:id="rId11"/>
+          <w:headerReference w:type="first" r:id="rId12"/>
+          <w:footerReference w:type="first" r:id="rId13"/>
+          <w:pgSz w:w="11906" w:h="16838"/>
+          <w:pgMar w:top="1440" w:right="1440" w:bottom="1440" w:left="1440" w:header="708" w:footer="708" w:gutter="0"/>
+          <w:cols w:space="708"/>
+          <w:titlePg/>
+          <w:docGrid w:linePitch="360"/>
+        </w:sectPr>
       </w:pPr>
     </w:p>
     <w:p>
@@ -604,27 +743,6 @@
     <w:p>
       <w:pPr>
         <w:pStyle w:val="NormalWeb"/>
-        <w:jc w:val="center"/>
-        <w:rPr>
-          <w:rFonts w:ascii="Arial Narrow" w:hAnsi="Arial Narrow"/>
-          <w:lang w:val="fr-FR"/>
-        </w:rPr>
-      </w:pPr>
-    </w:p>
-    <w:p>
-      <w:pPr>
-        <w:pStyle w:val="NormalWeb"/>
-        <w:jc w:val="center"/>
-        <w:rPr>
-          <w:rFonts w:ascii="Arial Narrow" w:hAnsi="Arial Narrow"/>
-          <w:lang w:val="fr-FR"/>
-        </w:rPr>
-      </w:pPr>
-    </w:p>
-    <w:p>
-      <w:pPr>
-        <w:pStyle w:val="NormalWeb"/>
-        <w:jc w:val="center"/>
         <w:rPr>
           <w:rFonts w:ascii="Arial Narrow" w:hAnsi="Arial Narrow"/>
           <w:lang w:val="fr-FR"/>
@@ -699,7 +817,7 @@
         <mc:AlternateContent>
           <mc:Choice Requires="wps">
             <w:drawing>
-              <wp:anchor distT="0" distB="0" distL="114300" distR="114300" simplePos="0" relativeHeight="251660288" behindDoc="0" locked="0" layoutInCell="1" allowOverlap="1" wp14:anchorId="7BAA2728" wp14:editId="2EA176FC">
+              <wp:anchor distT="0" distB="0" distL="114300" distR="114300" simplePos="0" relativeHeight="251660288" behindDoc="0" locked="0" layoutInCell="1" allowOverlap="1" wp14:anchorId="7BAA2728" wp14:editId="2346CEE5">
                 <wp:simplePos x="0" y="0"/>
                 <wp:positionH relativeFrom="column">
                   <wp:posOffset>913938</wp:posOffset>
@@ -797,7 +915,7 @@
           </mc:Choice>
           <mc:Fallback>
             <w:pict>
-              <v:rect w14:anchorId="7BAA2728" id="Rectangle 4" o:spid="_x0000_s1028" style="position:absolute;left:0;text-align:left;margin-left:71.95pt;margin-top:19.25pt;width:276.35pt;height:122.9pt;z-index:251660288;visibility:visible;mso-wrap-style:square;mso-height-percent:0;mso-wrap-distance-left:9pt;mso-wrap-distance-top:0;mso-wrap-distance-right:9pt;mso-wrap-distance-bottom:0;mso-position-horizontal:absolute;mso-position-horizontal-relative:text;mso-position-vertical:absolute;mso-position-vertical-relative:text;mso-height-percent:0;mso-height-relative:margin;v-text-anchor:middle" o:gfxdata="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" fillcolor="white [3201]" strokecolor="#5b9bd5 [3208]" strokeweight="1pt">
+              <v:rect w14:anchorId="7BAA2728" id="Rectangle 4" o:spid="_x0000_s1029" style="position:absolute;left:0;text-align:left;margin-left:71.95pt;margin-top:19.25pt;width:276.35pt;height:122.9pt;z-index:251660288;visibility:visible;mso-wrap-style:square;mso-height-percent:0;mso-wrap-distance-left:9pt;mso-wrap-distance-top:0;mso-wrap-distance-right:9pt;mso-wrap-distance-bottom:0;mso-position-horizontal:absolute;mso-position-horizontal-relative:text;mso-position-vertical:absolute;mso-position-vertical-relative:text;mso-height-percent:0;mso-height-relative:margin;v-text-anchor:middle" o:gfxdata="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" fillcolor="white [3201]" strokecolor="#5b9bd5 [3208]" strokeweight="1pt">
                 <v:textbox>
                   <w:txbxContent>
                     <w:p>
@@ -1005,20 +1123,51 @@
     </w:p>
     <w:p>
       <w:pPr>
+        <w:rPr>
+          <w:lang w:val="fr-FR"/>
+        </w:rPr>
+      </w:pPr>
+    </w:p>
+    <w:p>
+      <w:pPr>
+        <w:rPr>
+          <w:lang w:val="fr-FR"/>
+        </w:rPr>
+      </w:pPr>
+    </w:p>
+    <w:p>
+      <w:pPr>
+        <w:rPr>
+          <w:lang w:val="fr-FR"/>
+        </w:rPr>
+      </w:pPr>
+    </w:p>
+    <w:p>
+      <w:pPr>
+        <w:rPr>
+          <w:lang w:val="fr-FR"/>
+        </w:rPr>
+      </w:pPr>
+    </w:p>
+    <w:p>
+      <w:pPr>
         <w:pStyle w:val="ListParagraph"/>
         <w:numPr>
           <w:ilvl w:val="0"/>
           <w:numId w:val="4"/>
         </w:numPr>
         <w:rPr>
-          <w:lang w:val="fr-FR"/>
-        </w:rPr>
-      </w:pPr>
-      <w:r>
-        <w:rPr>
-          <w:lang w:val="fr-FR"/>
-        </w:rPr>
-        <w:lastRenderedPageBreak/>
+          <w:sz w:val="32"/>
+          <w:szCs w:val="32"/>
+          <w:lang w:val="fr-FR"/>
+        </w:rPr>
+      </w:pPr>
+      <w:r>
+        <w:rPr>
+          <w:sz w:val="32"/>
+          <w:szCs w:val="32"/>
+          <w:lang w:val="fr-FR"/>
+        </w:rPr>
         <w:t>Mise en place de l’environnement de développement</w:t>
       </w:r>
     </w:p>
@@ -1063,14 +1212,26 @@
           <w:numId w:val="3"/>
         </w:numPr>
         <w:rPr>
-          <w:lang w:val="fr-FR"/>
-        </w:rPr>
-      </w:pPr>
-      <w:r>
-        <w:rPr>
-          <w:lang w:val="fr-FR"/>
-        </w:rPr>
-        <w:t xml:space="preserve">Configuration de git </w:t>
+          <w:sz w:val="28"/>
+          <w:szCs w:val="28"/>
+          <w:lang w:val="fr-FR"/>
+        </w:rPr>
+      </w:pPr>
+      <w:r>
+        <w:rPr>
+          <w:sz w:val="28"/>
+          <w:szCs w:val="28"/>
+          <w:lang w:val="fr-FR"/>
+        </w:rPr>
+        <w:t>Installation et c</w:t>
+      </w:r>
+      <w:r>
+        <w:rPr>
+          <w:sz w:val="28"/>
+          <w:szCs w:val="28"/>
+          <w:lang w:val="fr-FR"/>
+        </w:rPr>
+        <w:t xml:space="preserve">onfiguration de git </w:t>
       </w:r>
     </w:p>
     <w:p>
@@ -1083,6 +1244,679 @@
     </w:p>
     <w:p>
       <w:pPr>
+        <w:pStyle w:val="ListParagraph"/>
+        <w:numPr>
+          <w:ilvl w:val="0"/>
+          <w:numId w:val="5"/>
+        </w:numPr>
+        <w:rPr>
+          <w:lang w:val="fr-FR"/>
+        </w:rPr>
+      </w:pPr>
+      <w:r>
+        <w:rPr>
+          <w:lang w:val="fr-FR"/>
+        </w:rPr>
+        <w:t>Installation</w:t>
+      </w:r>
+    </w:p>
+    <w:p>
+      <w:pPr>
+        <w:rPr>
+          <w:lang w:val="fr-FR"/>
+        </w:rPr>
+      </w:pPr>
+    </w:p>
+    <w:p>
+      <w:pPr>
+        <w:rPr>
+          <w:lang w:val="fr-FR"/>
+        </w:rPr>
+      </w:pPr>
+      <w:r>
+        <w:rPr>
+          <w:lang w:val="fr-FR"/>
+        </w:rPr>
+        <w:t>Nous avons installé git sur notre machine en suivant les instructions</w:t>
+      </w:r>
+      <w:r>
+        <w:rPr>
+          <w:lang w:val="fr-FR"/>
+        </w:rPr>
+        <w:t>,</w:t>
+      </w:r>
+      <w:r>
+        <w:rPr>
+          <w:lang w:val="fr-FR"/>
+        </w:rPr>
+        <w:t xml:space="preserve"> depuis le site de téléchargement de git : </w:t>
+      </w:r>
+      <w:r>
+        <w:rPr>
+          <w:lang w:val="fr-FR"/>
+        </w:rPr>
+        <w:t>https://git-scm.com/downloads</w:t>
+      </w:r>
+      <w:r>
+        <w:rPr>
+          <w:lang w:val="fr-FR"/>
+        </w:rPr>
+        <w:t xml:space="preserve">. </w:t>
+      </w:r>
+    </w:p>
+    <w:p>
+      <w:pPr>
+        <w:rPr>
+          <w:lang w:val="fr-FR"/>
+        </w:rPr>
+      </w:pPr>
+    </w:p>
+    <w:p>
+      <w:pPr>
+        <w:pStyle w:val="ListParagraph"/>
+        <w:numPr>
+          <w:ilvl w:val="0"/>
+          <w:numId w:val="5"/>
+        </w:numPr>
+        <w:rPr>
+          <w:lang w:val="fr-FR"/>
+        </w:rPr>
+      </w:pPr>
+      <w:r>
+        <w:rPr>
+          <w:lang w:val="fr-FR"/>
+        </w:rPr>
+        <w:t>Configuration</w:t>
+      </w:r>
+    </w:p>
+    <w:p>
+      <w:pPr>
+        <w:pStyle w:val="ListParagraph"/>
+        <w:ind w:left="1160"/>
+        <w:rPr>
+          <w:lang w:val="fr-FR"/>
+        </w:rPr>
+      </w:pPr>
+    </w:p>
+    <w:p>
+      <w:pPr>
+        <w:rPr>
+          <w:lang w:val="fr-FR"/>
+        </w:rPr>
+      </w:pPr>
+      <w:r>
+        <w:rPr>
+          <w:lang w:val="fr-FR"/>
+        </w:rPr>
+        <w:t xml:space="preserve">L’installation faite, nous avons procédé à la configuration de git avec nos informations d’identification sur </w:t>
+      </w:r>
+      <w:proofErr w:type="spellStart"/>
+      <w:r>
+        <w:rPr>
+          <w:lang w:val="fr-FR"/>
+        </w:rPr>
+        <w:t>github</w:t>
+      </w:r>
+      <w:proofErr w:type="spellEnd"/>
+      <w:r>
+        <w:rPr>
+          <w:lang w:val="fr-FR"/>
+        </w:rPr>
+        <w:t xml:space="preserve"> : </w:t>
+      </w:r>
+    </w:p>
+    <w:p>
+      <w:pPr>
+        <w:rPr>
+          <w:lang w:val="fr-FR"/>
+        </w:rPr>
+      </w:pPr>
+    </w:p>
+    <w:p>
+      <w:pPr>
+        <w:rPr>
+          <w:lang w:val="fr-FR"/>
+        </w:rPr>
+      </w:pPr>
+      <w:r>
+        <w:rPr>
+          <w:noProof/>
+          <w:lang w:val="fr-FR"/>
+        </w:rPr>
+        <w:drawing>
+          <wp:inline distT="0" distB="0" distL="0" distR="0" wp14:anchorId="77594B1F" wp14:editId="33FF7CC5">
+            <wp:extent cx="5731510" cy="1791855"/>
+            <wp:effectExtent l="0" t="0" r="0" b="0"/>
+            <wp:docPr id="21" name="Picture 21" descr="Text&#10;&#10;Description automatically generated"/>
+            <wp:cNvGraphicFramePr>
+              <a:graphicFrameLocks xmlns:a="http://schemas.openxmlformats.org/drawingml/2006/main" noChangeAspect="1"/>
+            </wp:cNvGraphicFramePr>
+            <a:graphic xmlns:a="http://schemas.openxmlformats.org/drawingml/2006/main">
+              <a:graphicData uri="http://schemas.openxmlformats.org/drawingml/2006/picture">
+                <pic:pic xmlns:pic="http://schemas.openxmlformats.org/drawingml/2006/picture">
+                  <pic:nvPicPr>
+                    <pic:cNvPr id="21" name="Picture 21" descr="Text&#10;&#10;Description automatically generated"/>
+                    <pic:cNvPicPr/>
+                  </pic:nvPicPr>
+                  <pic:blipFill>
+                    <a:blip r:embed="rId14">
+                      <a:extLst>
+                        <a:ext uri="{28A0092B-C50C-407E-A947-70E740481C1C}">
+                          <a14:useLocalDpi xmlns:a14="http://schemas.microsoft.com/office/drawing/2010/main" val="0"/>
+                        </a:ext>
+                      </a:extLst>
+                    </a:blip>
+                    <a:stretch>
+                      <a:fillRect/>
+                    </a:stretch>
+                  </pic:blipFill>
+                  <pic:spPr>
+                    <a:xfrm>
+                      <a:off x="0" y="0"/>
+                      <a:ext cx="5789378" cy="1809946"/>
+                    </a:xfrm>
+                    <a:prstGeom prst="rect">
+                      <a:avLst/>
+                    </a:prstGeom>
+                  </pic:spPr>
+                </pic:pic>
+              </a:graphicData>
+            </a:graphic>
+          </wp:inline>
+        </w:drawing>
+      </w:r>
+    </w:p>
+    <w:p>
+      <w:pPr>
+        <w:rPr>
+          <w:lang w:val="fr-FR"/>
+        </w:rPr>
+      </w:pPr>
+    </w:p>
+    <w:p>
+      <w:pPr>
+        <w:rPr>
+          <w:lang w:val="fr-FR"/>
+        </w:rPr>
+      </w:pPr>
+      <w:r>
+        <w:rPr>
+          <w:lang w:val="fr-FR"/>
+        </w:rPr>
+        <w:t xml:space="preserve">Ensuite nous avons clone le </w:t>
+      </w:r>
+      <w:r>
+        <w:rPr>
+          <w:lang w:val="fr-FR"/>
+        </w:rPr>
+        <w:t xml:space="preserve">dépôt git du projet sur </w:t>
+      </w:r>
+      <w:proofErr w:type="spellStart"/>
+      <w:r>
+        <w:rPr>
+          <w:lang w:val="fr-FR"/>
+        </w:rPr>
+        <w:t>github</w:t>
+      </w:r>
+      <w:proofErr w:type="spellEnd"/>
+      <w:r>
+        <w:rPr>
+          <w:lang w:val="fr-FR"/>
+        </w:rPr>
+        <w:t xml:space="preserve"> afin d’avoir une copie du code source sur notre machine.</w:t>
+      </w:r>
+    </w:p>
+    <w:p>
+      <w:pPr>
+        <w:rPr>
+          <w:lang w:val="fr-FR"/>
+        </w:rPr>
+      </w:pPr>
+    </w:p>
+    <w:p>
+      <w:pPr>
+        <w:rPr>
+          <w:lang w:val="fr-FR"/>
+        </w:rPr>
+      </w:pPr>
+      <w:r>
+        <w:rPr>
+          <w:noProof/>
+          <w:lang w:val="fr-FR"/>
+        </w:rPr>
+        <w:drawing>
+          <wp:inline distT="0" distB="0" distL="0" distR="0" wp14:anchorId="4B60106D" wp14:editId="70023103">
+            <wp:extent cx="5731510" cy="1570182"/>
+            <wp:effectExtent l="0" t="0" r="0" b="5080"/>
+            <wp:docPr id="23" name="Picture 23" descr="Graphical user interface, application&#10;&#10;Description automatically generated"/>
+            <wp:cNvGraphicFramePr>
+              <a:graphicFrameLocks xmlns:a="http://schemas.openxmlformats.org/drawingml/2006/main" noChangeAspect="1"/>
+            </wp:cNvGraphicFramePr>
+            <a:graphic xmlns:a="http://schemas.openxmlformats.org/drawingml/2006/main">
+              <a:graphicData uri="http://schemas.openxmlformats.org/drawingml/2006/picture">
+                <pic:pic xmlns:pic="http://schemas.openxmlformats.org/drawingml/2006/picture">
+                  <pic:nvPicPr>
+                    <pic:cNvPr id="23" name="Picture 23" descr="Graphical user interface, application&#10;&#10;Description automatically generated"/>
+                    <pic:cNvPicPr/>
+                  </pic:nvPicPr>
+                  <pic:blipFill>
+                    <a:blip r:embed="rId15">
+                      <a:extLst>
+                        <a:ext uri="{28A0092B-C50C-407E-A947-70E740481C1C}">
+                          <a14:useLocalDpi xmlns:a14="http://schemas.microsoft.com/office/drawing/2010/main" val="0"/>
+                        </a:ext>
+                      </a:extLst>
+                    </a:blip>
+                    <a:stretch>
+                      <a:fillRect/>
+                    </a:stretch>
+                  </pic:blipFill>
+                  <pic:spPr>
+                    <a:xfrm>
+                      <a:off x="0" y="0"/>
+                      <a:ext cx="5749803" cy="1575193"/>
+                    </a:xfrm>
+                    <a:prstGeom prst="rect">
+                      <a:avLst/>
+                    </a:prstGeom>
+                  </pic:spPr>
+                </pic:pic>
+              </a:graphicData>
+            </a:graphic>
+          </wp:inline>
+        </w:drawing>
+      </w:r>
+    </w:p>
+    <w:p>
+      <w:pPr>
+        <w:rPr>
+          <w:lang w:val="fr-FR"/>
+        </w:rPr>
+      </w:pPr>
+    </w:p>
+    <w:p>
+      <w:pPr>
+        <w:rPr>
+          <w:lang w:val="fr-FR"/>
+        </w:rPr>
+      </w:pPr>
+      <w:r>
+        <w:rPr>
+          <w:lang w:val="fr-FR"/>
+        </w:rPr>
+        <w:t xml:space="preserve">Pour le suivi </w:t>
+      </w:r>
+      <w:r>
+        <w:rPr>
+          <w:lang w:val="fr-FR"/>
+        </w:rPr>
+        <w:t>de notre</w:t>
+      </w:r>
+      <w:r>
+        <w:rPr>
+          <w:lang w:val="fr-FR"/>
+        </w:rPr>
+        <w:t xml:space="preserve"> travail, nous avons créé une branche git spécifique :</w:t>
+      </w:r>
+    </w:p>
+    <w:p>
+      <w:pPr>
+        <w:rPr>
+          <w:lang w:val="fr-FR"/>
+        </w:rPr>
+      </w:pPr>
+    </w:p>
+    <w:p>
+      <w:pPr>
+        <w:rPr>
+          <w:lang w:val="fr-FR"/>
+        </w:rPr>
+      </w:pPr>
+      <w:r>
+        <w:rPr>
+          <w:noProof/>
+          <w:lang w:val="fr-FR"/>
+        </w:rPr>
+        <w:lastRenderedPageBreak/>
+        <w:drawing>
+          <wp:inline distT="0" distB="0" distL="0" distR="0" wp14:anchorId="62A52D65" wp14:editId="542CA803">
+            <wp:extent cx="4241800" cy="1874982"/>
+            <wp:effectExtent l="0" t="0" r="0" b="5080"/>
+            <wp:docPr id="24" name="Picture 24" descr="Graphical user interface, text, application, chat or text message&#10;&#10;Description automatically generated"/>
+            <wp:cNvGraphicFramePr>
+              <a:graphicFrameLocks xmlns:a="http://schemas.openxmlformats.org/drawingml/2006/main" noChangeAspect="1"/>
+            </wp:cNvGraphicFramePr>
+            <a:graphic xmlns:a="http://schemas.openxmlformats.org/drawingml/2006/main">
+              <a:graphicData uri="http://schemas.openxmlformats.org/drawingml/2006/picture">
+                <pic:pic xmlns:pic="http://schemas.openxmlformats.org/drawingml/2006/picture">
+                  <pic:nvPicPr>
+                    <pic:cNvPr id="24" name="Picture 24" descr="Graphical user interface, text, application, chat or text message&#10;&#10;Description automatically generated"/>
+                    <pic:cNvPicPr/>
+                  </pic:nvPicPr>
+                  <pic:blipFill>
+                    <a:blip r:embed="rId16">
+                      <a:extLst>
+                        <a:ext uri="{28A0092B-C50C-407E-A947-70E740481C1C}">
+                          <a14:useLocalDpi xmlns:a14="http://schemas.microsoft.com/office/drawing/2010/main" val="0"/>
+                        </a:ext>
+                      </a:extLst>
+                    </a:blip>
+                    <a:stretch>
+                      <a:fillRect/>
+                    </a:stretch>
+                  </pic:blipFill>
+                  <pic:spPr>
+                    <a:xfrm>
+                      <a:off x="0" y="0"/>
+                      <a:ext cx="4248491" cy="1877940"/>
+                    </a:xfrm>
+                    <a:prstGeom prst="rect">
+                      <a:avLst/>
+                    </a:prstGeom>
+                  </pic:spPr>
+                </pic:pic>
+              </a:graphicData>
+            </a:graphic>
+          </wp:inline>
+        </w:drawing>
+      </w:r>
+    </w:p>
+    <w:p>
+      <w:pPr>
+        <w:rPr>
+          <w:lang w:val="fr-FR"/>
+        </w:rPr>
+      </w:pPr>
+    </w:p>
+    <w:p>
+      <w:pPr>
+        <w:rPr>
+          <w:lang w:val="fr-FR"/>
+        </w:rPr>
+      </w:pPr>
+      <w:r>
+        <w:rPr>
+          <w:lang w:val="fr-FR"/>
+        </w:rPr>
+        <w:t>Pour se positionner sur notre branche :</w:t>
+      </w:r>
+    </w:p>
+    <w:p>
+      <w:pPr>
+        <w:rPr>
+          <w:lang w:val="fr-FR"/>
+        </w:rPr>
+      </w:pPr>
+    </w:p>
+    <w:p>
+      <w:pPr>
+        <w:rPr>
+          <w:lang w:val="fr-FR"/>
+        </w:rPr>
+      </w:pPr>
+      <w:r>
+        <w:rPr>
+          <w:noProof/>
+          <w:lang w:val="fr-FR"/>
+        </w:rPr>
+        <w:drawing>
+          <wp:inline distT="0" distB="0" distL="0" distR="0" wp14:anchorId="3BFE2ACC" wp14:editId="243C1D69">
+            <wp:extent cx="4749800" cy="1921164"/>
+            <wp:effectExtent l="0" t="0" r="0" b="0"/>
+            <wp:docPr id="25" name="Picture 25" descr="Graphical user interface, text, application, chat or text message&#10;&#10;Description automatically generated"/>
+            <wp:cNvGraphicFramePr>
+              <a:graphicFrameLocks xmlns:a="http://schemas.openxmlformats.org/drawingml/2006/main" noChangeAspect="1"/>
+            </wp:cNvGraphicFramePr>
+            <a:graphic xmlns:a="http://schemas.openxmlformats.org/drawingml/2006/main">
+              <a:graphicData uri="http://schemas.openxmlformats.org/drawingml/2006/picture">
+                <pic:pic xmlns:pic="http://schemas.openxmlformats.org/drawingml/2006/picture">
+                  <pic:nvPicPr>
+                    <pic:cNvPr id="25" name="Picture 25" descr="Graphical user interface, text, application, chat or text message&#10;&#10;Description automatically generated"/>
+                    <pic:cNvPicPr/>
+                  </pic:nvPicPr>
+                  <pic:blipFill>
+                    <a:blip r:embed="rId17">
+                      <a:extLst>
+                        <a:ext uri="{28A0092B-C50C-407E-A947-70E740481C1C}">
+                          <a14:useLocalDpi xmlns:a14="http://schemas.microsoft.com/office/drawing/2010/main" val="0"/>
+                        </a:ext>
+                      </a:extLst>
+                    </a:blip>
+                    <a:stretch>
+                      <a:fillRect/>
+                    </a:stretch>
+                  </pic:blipFill>
+                  <pic:spPr>
+                    <a:xfrm>
+                      <a:off x="0" y="0"/>
+                      <a:ext cx="4757099" cy="1924116"/>
+                    </a:xfrm>
+                    <a:prstGeom prst="rect">
+                      <a:avLst/>
+                    </a:prstGeom>
+                  </pic:spPr>
+                </pic:pic>
+              </a:graphicData>
+            </a:graphic>
+          </wp:inline>
+        </w:drawing>
+      </w:r>
+    </w:p>
+    <w:p>
+      <w:pPr>
+        <w:rPr>
+          <w:lang w:val="fr-FR"/>
+        </w:rPr>
+      </w:pPr>
+    </w:p>
+    <w:p>
+      <w:pPr>
+        <w:rPr>
+          <w:lang w:val="fr-FR"/>
+        </w:rPr>
+      </w:pPr>
+      <w:r>
+        <w:rPr>
+          <w:lang w:val="fr-FR"/>
+        </w:rPr>
+        <w:t xml:space="preserve">Après avoir expliqué l’organisation de travail </w:t>
+      </w:r>
+      <w:r>
+        <w:rPr>
+          <w:lang w:val="fr-FR"/>
+        </w:rPr>
+        <w:t xml:space="preserve">dans le fichier TP1.txt, on met à jour notre dépôt distant sur </w:t>
+      </w:r>
+      <w:proofErr w:type="spellStart"/>
+      <w:r>
+        <w:rPr>
+          <w:lang w:val="fr-FR"/>
+        </w:rPr>
+        <w:t>github</w:t>
+      </w:r>
+      <w:proofErr w:type="spellEnd"/>
+      <w:r>
+        <w:rPr>
+          <w:lang w:val="fr-FR"/>
+        </w:rPr>
+        <w:t>.</w:t>
+      </w:r>
+    </w:p>
+    <w:p>
+      <w:pPr>
+        <w:rPr>
+          <w:lang w:val="fr-FR"/>
+        </w:rPr>
+      </w:pPr>
+    </w:p>
+    <w:p>
+      <w:pPr>
+        <w:rPr>
+          <w:lang w:val="fr-FR"/>
+        </w:rPr>
+      </w:pPr>
+      <w:r>
+        <w:rPr>
+          <w:noProof/>
+          <w:lang w:val="fr-FR"/>
+        </w:rPr>
+        <w:drawing>
+          <wp:inline distT="0" distB="0" distL="0" distR="0" wp14:anchorId="06B0DBD8" wp14:editId="220A5E33">
+            <wp:extent cx="5731510" cy="2225964"/>
+            <wp:effectExtent l="0" t="0" r="0" b="0"/>
+            <wp:docPr id="26" name="Picture 26" descr="Text&#10;&#10;Description automatically generated"/>
+            <wp:cNvGraphicFramePr>
+              <a:graphicFrameLocks xmlns:a="http://schemas.openxmlformats.org/drawingml/2006/main" noChangeAspect="1"/>
+            </wp:cNvGraphicFramePr>
+            <a:graphic xmlns:a="http://schemas.openxmlformats.org/drawingml/2006/main">
+              <a:graphicData uri="http://schemas.openxmlformats.org/drawingml/2006/picture">
+                <pic:pic xmlns:pic="http://schemas.openxmlformats.org/drawingml/2006/picture">
+                  <pic:nvPicPr>
+                    <pic:cNvPr id="26" name="Picture 26" descr="Text&#10;&#10;Description automatically generated"/>
+                    <pic:cNvPicPr/>
+                  </pic:nvPicPr>
+                  <pic:blipFill>
+                    <a:blip r:embed="rId18">
+                      <a:extLst>
+                        <a:ext uri="{28A0092B-C50C-407E-A947-70E740481C1C}">
+                          <a14:useLocalDpi xmlns:a14="http://schemas.microsoft.com/office/drawing/2010/main" val="0"/>
+                        </a:ext>
+                      </a:extLst>
+                    </a:blip>
+                    <a:stretch>
+                      <a:fillRect/>
+                    </a:stretch>
+                  </pic:blipFill>
+                  <pic:spPr>
+                    <a:xfrm>
+                      <a:off x="0" y="0"/>
+                      <a:ext cx="5744934" cy="2231178"/>
+                    </a:xfrm>
+                    <a:prstGeom prst="rect">
+                      <a:avLst/>
+                    </a:prstGeom>
+                  </pic:spPr>
+                </pic:pic>
+              </a:graphicData>
+            </a:graphic>
+          </wp:inline>
+        </w:drawing>
+      </w:r>
+    </w:p>
+    <w:p>
+      <w:pPr>
+        <w:rPr>
+          <w:lang w:val="en-US"/>
+        </w:rPr>
+      </w:pPr>
+    </w:p>
+    <w:p>
+      <w:pPr>
+        <w:rPr>
+          <w:lang w:val="fr-FR"/>
+        </w:rPr>
+      </w:pPr>
+      <w:r>
+        <w:rPr>
+          <w:lang w:val="fr-FR"/>
+        </w:rPr>
+        <w:t>Git étant configuré et l’accès a</w:t>
+      </w:r>
+      <w:r>
+        <w:rPr>
+          <w:lang w:val="fr-FR"/>
+        </w:rPr>
+        <w:t>u répertoire de travail étant fait, nous passons à l</w:t>
+      </w:r>
+      <w:r>
+        <w:rPr>
+          <w:lang w:val="fr-FR"/>
+        </w:rPr>
+        <w:t xml:space="preserve">’étape de </w:t>
+      </w:r>
+      <w:r>
+        <w:rPr>
+          <w:lang w:val="fr-FR"/>
+        </w:rPr>
+        <w:t xml:space="preserve">développement de l’application </w:t>
+      </w:r>
+      <w:proofErr w:type="spellStart"/>
+      <w:r>
+        <w:rPr>
+          <w:lang w:val="fr-FR"/>
+        </w:rPr>
+        <w:t>android</w:t>
+      </w:r>
+      <w:proofErr w:type="spellEnd"/>
+      <w:r>
+        <w:rPr>
+          <w:lang w:val="fr-FR"/>
+        </w:rPr>
+        <w:t>.</w:t>
+      </w:r>
+    </w:p>
+    <w:p>
+      <w:pPr>
+        <w:rPr>
+          <w:lang w:val="fr-FR"/>
+        </w:rPr>
+      </w:pPr>
+    </w:p>
+    <w:p>
+      <w:pPr>
+        <w:rPr>
+          <w:lang w:val="fr-FR"/>
+        </w:rPr>
+      </w:pPr>
+    </w:p>
+    <w:p>
+      <w:pPr>
+        <w:rPr>
+          <w:lang w:val="fr-FR"/>
+        </w:rPr>
+      </w:pPr>
+    </w:p>
+    <w:p>
+      <w:pPr>
+        <w:rPr>
+          <w:lang w:val="fr-FR"/>
+        </w:rPr>
+      </w:pPr>
+    </w:p>
+    <w:p>
+      <w:pPr>
+        <w:pStyle w:val="ListParagraph"/>
+        <w:numPr>
+          <w:ilvl w:val="1"/>
+          <w:numId w:val="3"/>
+        </w:numPr>
+        <w:rPr>
+          <w:sz w:val="28"/>
+          <w:szCs w:val="28"/>
+          <w:lang w:val="fr-FR"/>
+        </w:rPr>
+      </w:pPr>
+      <w:r>
+        <w:rPr>
+          <w:sz w:val="28"/>
+          <w:szCs w:val="28"/>
+          <w:lang w:val="fr-FR"/>
+        </w:rPr>
+        <w:t xml:space="preserve">Développement application </w:t>
+      </w:r>
+      <w:proofErr w:type="spellStart"/>
+      <w:r>
+        <w:rPr>
+          <w:sz w:val="28"/>
+          <w:szCs w:val="28"/>
+          <w:lang w:val="fr-FR"/>
+        </w:rPr>
+        <w:t>android</w:t>
+      </w:r>
+      <w:proofErr w:type="spellEnd"/>
+    </w:p>
+    <w:p>
+      <w:pPr>
         <w:ind w:left="440"/>
         <w:rPr>
           <w:lang w:val="fr-FR"/>
@@ -1095,41 +1929,1729 @@
           <w:lang w:val="fr-FR"/>
         </w:rPr>
       </w:pPr>
-    </w:p>
-    <w:p>
-      <w:pPr>
-        <w:rPr>
-          <w:lang w:val="fr-FR"/>
-        </w:rPr>
-      </w:pPr>
-    </w:p>
-    <w:p>
-      <w:pPr>
-        <w:rPr>
-          <w:lang w:val="fr-FR"/>
-        </w:rPr>
-      </w:pPr>
-    </w:p>
-    <w:p>
-      <w:pPr>
-        <w:rPr>
-          <w:lang w:val="fr-FR"/>
-        </w:rPr>
-      </w:pPr>
-    </w:p>
-    <w:p>
-      <w:pPr>
-        <w:rPr>
-          <w:lang w:val="fr-FR"/>
-        </w:rPr>
-      </w:pPr>
-    </w:p>
-    <w:p>
-      <w:pPr>
-        <w:rPr>
-          <w:lang w:val="fr-FR"/>
-        </w:rPr>
-      </w:pPr>
+      <w:r>
+        <w:rPr>
+          <w:lang w:val="fr-FR"/>
+        </w:rPr>
+        <w:t>L’objectif de cette partie est de pouvoir installé</w:t>
+      </w:r>
+      <w:r>
+        <w:rPr>
+          <w:lang w:val="fr-FR"/>
+        </w:rPr>
+        <w:t xml:space="preserve"> et prendre </w:t>
+      </w:r>
+      <w:r>
+        <w:rPr>
+          <w:lang w:val="fr-FR"/>
+        </w:rPr>
+        <w:t xml:space="preserve">en </w:t>
+      </w:r>
+      <w:r>
+        <w:rPr>
+          <w:lang w:val="fr-FR"/>
+        </w:rPr>
+        <w:t>main l’environnement</w:t>
+      </w:r>
+      <w:r>
+        <w:rPr>
+          <w:lang w:val="fr-FR"/>
+        </w:rPr>
+        <w:t xml:space="preserve"> de travail </w:t>
+      </w:r>
+      <w:r>
+        <w:rPr>
+          <w:lang w:val="fr-FR"/>
+        </w:rPr>
+        <w:t xml:space="preserve">pour le développement </w:t>
+      </w:r>
+      <w:proofErr w:type="spellStart"/>
+      <w:r>
+        <w:rPr>
+          <w:lang w:val="fr-FR"/>
+        </w:rPr>
+        <w:t>android</w:t>
+      </w:r>
+      <w:proofErr w:type="spellEnd"/>
+      <w:r>
+        <w:rPr>
+          <w:lang w:val="fr-FR"/>
+        </w:rPr>
+        <w:t xml:space="preserve"> et ensuite développer une application </w:t>
+      </w:r>
+      <w:r>
+        <w:rPr>
+          <w:lang w:val="fr-FR"/>
+        </w:rPr>
+        <w:t>“</w:t>
+      </w:r>
+      <w:r>
+        <w:rPr>
+          <w:lang w:val="fr-FR"/>
+        </w:rPr>
+        <w:t>Hello world</w:t>
+      </w:r>
+      <w:r>
+        <w:rPr>
+          <w:lang w:val="fr-FR"/>
+        </w:rPr>
+        <w:t xml:space="preserve"> ”</w:t>
+      </w:r>
+      <w:r>
+        <w:rPr>
+          <w:lang w:val="fr-FR"/>
+        </w:rPr>
+        <w:t xml:space="preserve"> de navigation entre différents </w:t>
+      </w:r>
+      <w:proofErr w:type="spellStart"/>
+      <w:r>
+        <w:rPr>
+          <w:lang w:val="fr-FR"/>
+        </w:rPr>
+        <w:t>activity</w:t>
+      </w:r>
+      <w:proofErr w:type="spellEnd"/>
+      <w:r>
+        <w:rPr>
+          <w:lang w:val="fr-FR"/>
+        </w:rPr>
+        <w:t>.</w:t>
+      </w:r>
+    </w:p>
+    <w:p>
+      <w:pPr>
+        <w:rPr>
+          <w:lang w:val="fr-FR"/>
+        </w:rPr>
+      </w:pPr>
+    </w:p>
+    <w:p>
+      <w:pPr>
+        <w:pStyle w:val="ListParagraph"/>
+        <w:numPr>
+          <w:ilvl w:val="0"/>
+          <w:numId w:val="5"/>
+        </w:numPr>
+        <w:rPr>
+          <w:lang w:val="fr-FR"/>
+        </w:rPr>
+      </w:pPr>
+      <w:r>
+        <w:rPr>
+          <w:lang w:val="fr-FR"/>
+        </w:rPr>
+        <w:t>Installation</w:t>
+      </w:r>
+    </w:p>
+    <w:p>
+      <w:pPr>
+        <w:rPr>
+          <w:lang w:val="fr-FR"/>
+        </w:rPr>
+      </w:pPr>
+    </w:p>
+    <w:p>
+      <w:pPr>
+        <w:rPr>
+          <w:lang w:val="fr-FR"/>
+        </w:rPr>
+      </w:pPr>
+      <w:r>
+        <w:rPr>
+          <w:lang w:val="fr-FR"/>
+        </w:rPr>
+        <w:t>L’installation d’Androi</w:t>
+      </w:r>
+      <w:r>
+        <w:rPr>
+          <w:lang w:val="fr-FR"/>
+        </w:rPr>
+        <w:t>d</w:t>
+      </w:r>
+      <w:r>
+        <w:rPr>
+          <w:lang w:val="fr-FR"/>
+        </w:rPr>
+        <w:t xml:space="preserve"> studio (IDE de développement </w:t>
+      </w:r>
+      <w:proofErr w:type="spellStart"/>
+      <w:r>
+        <w:rPr>
+          <w:lang w:val="fr-FR"/>
+        </w:rPr>
+        <w:t>android</w:t>
+      </w:r>
+      <w:proofErr w:type="spellEnd"/>
+      <w:r>
+        <w:rPr>
+          <w:lang w:val="fr-FR"/>
+        </w:rPr>
+        <w:t xml:space="preserve">) est faite en suivant le guide officiel : </w:t>
+      </w:r>
+      <w:hyperlink r:id="rId19" w:history="1">
+        <w:r>
+          <w:rPr>
+            <w:rStyle w:val="Hyperlink"/>
+            <w:lang w:val="fr-FR"/>
+          </w:rPr>
+          <w:t>https://developer.android.com/studio/install</w:t>
+        </w:r>
+      </w:hyperlink>
+    </w:p>
+    <w:p>
+      <w:pPr>
+        <w:rPr>
+          <w:lang w:val="fr-FR"/>
+        </w:rPr>
+      </w:pPr>
+    </w:p>
+    <w:p>
+      <w:pPr>
+        <w:pStyle w:val="ListParagraph"/>
+        <w:numPr>
+          <w:ilvl w:val="0"/>
+          <w:numId w:val="5"/>
+        </w:numPr>
+        <w:rPr>
+          <w:lang w:val="fr-FR"/>
+        </w:rPr>
+      </w:pPr>
+      <w:r>
+        <w:rPr>
+          <w:lang w:val="fr-FR"/>
+        </w:rPr>
+        <w:t>Réalisation du projet</w:t>
+      </w:r>
+    </w:p>
+    <w:p>
+      <w:pPr>
+        <w:rPr>
+          <w:lang w:val="fr-FR"/>
+        </w:rPr>
+      </w:pPr>
+    </w:p>
+    <w:p>
+      <w:pPr>
+        <w:rPr>
+          <w:lang w:val="fr-FR"/>
+        </w:rPr>
+      </w:pPr>
+      <w:r>
+        <w:rPr>
+          <w:lang w:val="fr-FR"/>
+        </w:rPr>
+        <w:t xml:space="preserve">Le projet consiste à créer deux </w:t>
+      </w:r>
+      <w:proofErr w:type="spellStart"/>
+      <w:r>
+        <w:rPr>
+          <w:lang w:val="fr-FR"/>
+        </w:rPr>
+        <w:t>activity</w:t>
+      </w:r>
+      <w:proofErr w:type="spellEnd"/>
+      <w:r>
+        <w:rPr>
+          <w:lang w:val="fr-FR"/>
+        </w:rPr>
+        <w:t xml:space="preserve"> </w:t>
+      </w:r>
+      <w:proofErr w:type="spellStart"/>
+      <w:r>
+        <w:rPr>
+          <w:lang w:val="fr-FR"/>
+        </w:rPr>
+        <w:t>android</w:t>
+      </w:r>
+      <w:proofErr w:type="spellEnd"/>
+      <w:r>
+        <w:rPr>
+          <w:lang w:val="fr-FR"/>
+        </w:rPr>
+        <w:t xml:space="preserve"> et</w:t>
+      </w:r>
+      <w:r>
+        <w:rPr>
+          <w:lang w:val="fr-FR"/>
+        </w:rPr>
+        <w:t xml:space="preserve"> ensuite</w:t>
+      </w:r>
+      <w:r>
+        <w:rPr>
+          <w:lang w:val="fr-FR"/>
+        </w:rPr>
+        <w:t xml:space="preserve"> passer de l’une à l’autre quand on clique sur un </w:t>
+      </w:r>
+      <w:r>
+        <w:rPr>
+          <w:lang w:val="fr-FR"/>
+        </w:rPr>
+        <w:t>bouton.</w:t>
+      </w:r>
+      <w:r>
+        <w:rPr>
+          <w:lang w:val="fr-FR"/>
+        </w:rPr>
+        <w:t xml:space="preserve"> Nous développerons en JAVA.</w:t>
+      </w:r>
+    </w:p>
+    <w:p>
+      <w:pPr>
+        <w:rPr>
+          <w:lang w:val="fr-FR"/>
+        </w:rPr>
+      </w:pPr>
+    </w:p>
+    <w:p>
+      <w:pPr>
+        <w:rPr>
+          <w:lang w:val="fr-FR"/>
+        </w:rPr>
+      </w:pPr>
+      <w:r>
+        <w:rPr>
+          <w:lang w:val="fr-FR"/>
+        </w:rPr>
+        <w:t xml:space="preserve">Après avoir </w:t>
+      </w:r>
+      <w:r>
+        <w:rPr>
+          <w:lang w:val="fr-FR"/>
+        </w:rPr>
+        <w:t>créé</w:t>
+      </w:r>
+      <w:r>
+        <w:rPr>
+          <w:lang w:val="fr-FR"/>
+        </w:rPr>
+        <w:t xml:space="preserve"> un </w:t>
+      </w:r>
+      <w:r>
+        <w:rPr>
+          <w:lang w:val="fr-FR"/>
+        </w:rPr>
+        <w:t>“</w:t>
+      </w:r>
+      <w:r>
+        <w:rPr>
+          <w:lang w:val="fr-FR"/>
+        </w:rPr>
+        <w:t>projet vide</w:t>
+      </w:r>
+      <w:r>
+        <w:rPr>
+          <w:lang w:val="fr-FR"/>
+        </w:rPr>
+        <w:t>”</w:t>
+      </w:r>
+      <w:r>
+        <w:rPr>
+          <w:lang w:val="fr-FR"/>
+        </w:rPr>
+        <w:t xml:space="preserve"> avec l’assistant </w:t>
+      </w:r>
+      <w:proofErr w:type="spellStart"/>
+      <w:r>
+        <w:rPr>
+          <w:lang w:val="fr-FR"/>
+        </w:rPr>
+        <w:t>d’android</w:t>
+      </w:r>
+      <w:proofErr w:type="spellEnd"/>
+      <w:r>
+        <w:rPr>
+          <w:lang w:val="fr-FR"/>
+        </w:rPr>
+        <w:t xml:space="preserve"> studio, nous avons créé </w:t>
+      </w:r>
+      <w:proofErr w:type="spellStart"/>
+      <w:r>
+        <w:rPr>
+          <w:lang w:val="fr-FR"/>
+        </w:rPr>
+        <w:t>l’activity</w:t>
+      </w:r>
+      <w:proofErr w:type="spellEnd"/>
+      <w:r>
+        <w:rPr>
+          <w:lang w:val="fr-FR"/>
+        </w:rPr>
+        <w:t xml:space="preserve"> principale</w:t>
+      </w:r>
+      <w:r>
+        <w:rPr>
+          <w:lang w:val="fr-FR"/>
+        </w:rPr>
+        <w:t xml:space="preserve"> </w:t>
+      </w:r>
+      <w:r>
+        <w:rPr>
+          <w:lang w:val="fr-FR"/>
+        </w:rPr>
+        <w:t xml:space="preserve">et son </w:t>
+      </w:r>
+      <w:proofErr w:type="spellStart"/>
+      <w:r>
+        <w:rPr>
+          <w:lang w:val="fr-FR"/>
+        </w:rPr>
+        <w:t>layout</w:t>
+      </w:r>
+      <w:proofErr w:type="spellEnd"/>
+      <w:r>
+        <w:rPr>
+          <w:lang w:val="fr-FR"/>
+        </w:rPr>
+        <w:t xml:space="preserve"> associé :</w:t>
+      </w:r>
+    </w:p>
+    <w:p>
+      <w:pPr>
+        <w:rPr>
+          <w:lang w:val="fr-FR"/>
+        </w:rPr>
+      </w:pPr>
+      <w:r>
+        <w:rPr>
+          <w:lang w:val="fr-FR"/>
+        </w:rPr>
+        <w:t xml:space="preserve"> </w:t>
+      </w:r>
+      <w:r>
+        <w:rPr>
+          <w:lang w:val="fr-FR"/>
+        </w:rPr>
+        <w:t xml:space="preserve"> </w:t>
+      </w:r>
+    </w:p>
+    <w:p>
+      <w:pPr>
+        <w:rPr>
+          <w:lang w:val="fr-FR"/>
+        </w:rPr>
+      </w:pPr>
+    </w:p>
+    <w:p>
+      <w:pPr>
+        <w:rPr>
+          <w:lang w:val="fr-FR"/>
+        </w:rPr>
+      </w:pPr>
+    </w:p>
+    <w:p>
+      <w:pPr>
+        <w:ind w:left="440"/>
+        <w:rPr>
+          <w:lang w:val="fr-FR"/>
+        </w:rPr>
+      </w:pPr>
+    </w:p>
+    <w:p>
+      <w:pPr>
+        <w:rPr>
+          <w:lang w:val="fr-FR"/>
+        </w:rPr>
+      </w:pPr>
+    </w:p>
+    <w:p>
+      <w:pPr>
+        <w:rPr>
+          <w:lang w:val="fr-FR"/>
+        </w:rPr>
+      </w:pPr>
+    </w:p>
+    <w:p>
+      <w:pPr>
+        <w:rPr>
+          <w:lang w:val="fr-FR"/>
+        </w:rPr>
+      </w:pPr>
+      <w:r>
+        <w:rPr>
+          <w:noProof/>
+          <w:lang w:val="fr-FR"/>
+        </w:rPr>
+        <w:drawing>
+          <wp:inline distT="0" distB="0" distL="0" distR="0" wp14:anchorId="5F8F74F3" wp14:editId="09543A15">
+            <wp:extent cx="5716270" cy="4119418"/>
+            <wp:effectExtent l="0" t="0" r="0" b="0"/>
+            <wp:docPr id="7" name="Picture 7" descr="Graphical user interface, text, application, email&#10;&#10;Description automatically generated"/>
+            <wp:cNvGraphicFramePr>
+              <a:graphicFrameLocks xmlns:a="http://schemas.openxmlformats.org/drawingml/2006/main" noChangeAspect="1"/>
+            </wp:cNvGraphicFramePr>
+            <a:graphic xmlns:a="http://schemas.openxmlformats.org/drawingml/2006/main">
+              <a:graphicData uri="http://schemas.openxmlformats.org/drawingml/2006/picture">
+                <pic:pic xmlns:pic="http://schemas.openxmlformats.org/drawingml/2006/picture">
+                  <pic:nvPicPr>
+                    <pic:cNvPr id="7" name="Picture 7" descr="Graphical user interface, text, application, email&#10;&#10;Description automatically generated"/>
+                    <pic:cNvPicPr/>
+                  </pic:nvPicPr>
+                  <pic:blipFill>
+                    <a:blip r:embed="rId20" cstate="print">
+                      <a:extLst>
+                        <a:ext uri="{28A0092B-C50C-407E-A947-70E740481C1C}">
+                          <a14:useLocalDpi xmlns:a14="http://schemas.microsoft.com/office/drawing/2010/main" val="0"/>
+                        </a:ext>
+                      </a:extLst>
+                    </a:blip>
+                    <a:stretch>
+                      <a:fillRect/>
+                    </a:stretch>
+                  </pic:blipFill>
+                  <pic:spPr>
+                    <a:xfrm>
+                      <a:off x="0" y="0"/>
+                      <a:ext cx="5721857" cy="4123444"/>
+                    </a:xfrm>
+                    <a:prstGeom prst="rect">
+                      <a:avLst/>
+                    </a:prstGeom>
+                  </pic:spPr>
+                </pic:pic>
+              </a:graphicData>
+            </a:graphic>
+          </wp:inline>
+        </w:drawing>
+      </w:r>
+    </w:p>
+    <w:p>
+      <w:pPr>
+        <w:jc w:val="center"/>
+        <w:rPr>
+          <w:sz w:val="20"/>
+          <w:szCs w:val="20"/>
+          <w:lang w:val="fr-FR"/>
+        </w:rPr>
+      </w:pPr>
+      <w:r>
+        <w:rPr>
+          <w:sz w:val="20"/>
+          <w:szCs w:val="20"/>
+          <w:lang w:val="fr-FR"/>
+        </w:rPr>
+        <w:t xml:space="preserve">Code source </w:t>
+      </w:r>
+      <w:proofErr w:type="spellStart"/>
+      <w:r>
+        <w:rPr>
+          <w:sz w:val="20"/>
+          <w:szCs w:val="20"/>
+          <w:lang w:val="fr-FR"/>
+        </w:rPr>
+        <w:t>MainActivity</w:t>
+      </w:r>
+      <w:proofErr w:type="spellEnd"/>
+    </w:p>
+    <w:p>
+      <w:pPr>
+        <w:rPr>
+          <w:lang w:val="fr-FR"/>
+        </w:rPr>
+      </w:pPr>
+    </w:p>
+    <w:p>
+      <w:pPr>
+        <w:rPr>
+          <w:lang w:val="fr-FR"/>
+        </w:rPr>
+      </w:pPr>
+    </w:p>
+    <w:p>
+      <w:pPr>
+        <w:rPr>
+          <w:lang w:val="fr-FR"/>
+        </w:rPr>
+      </w:pPr>
+    </w:p>
+    <w:p>
+      <w:pPr>
+        <w:rPr>
+          <w:lang w:val="fr-FR"/>
+        </w:rPr>
+      </w:pPr>
+      <w:r>
+        <w:rPr>
+          <w:lang w:val="fr-FR"/>
+        </w:rPr>
+        <w:t xml:space="preserve">Il est associé à </w:t>
+      </w:r>
+      <w:proofErr w:type="spellStart"/>
+      <w:r>
+        <w:rPr>
+          <w:lang w:val="fr-FR"/>
+        </w:rPr>
+        <w:t>l’activity</w:t>
+      </w:r>
+      <w:proofErr w:type="spellEnd"/>
+      <w:r>
+        <w:rPr>
+          <w:lang w:val="fr-FR"/>
+        </w:rPr>
+        <w:t xml:space="preserve"> un fichier </w:t>
+      </w:r>
+      <w:proofErr w:type="spellStart"/>
+      <w:r>
+        <w:rPr>
+          <w:lang w:val="fr-FR"/>
+        </w:rPr>
+        <w:t>xml</w:t>
+      </w:r>
+      <w:proofErr w:type="spellEnd"/>
+      <w:r>
+        <w:rPr>
+          <w:lang w:val="fr-FR"/>
+        </w:rPr>
+        <w:t xml:space="preserve"> permettant de construire l’interface : on remarque la présence </w:t>
+      </w:r>
+      <w:r>
+        <w:rPr>
+          <w:lang w:val="fr-FR"/>
+        </w:rPr>
+        <w:t xml:space="preserve">d’un texte « Hello Word » et d’un bouton intitulé : navigation to second </w:t>
+      </w:r>
+      <w:proofErr w:type="spellStart"/>
+      <w:r>
+        <w:rPr>
+          <w:lang w:val="fr-FR"/>
+        </w:rPr>
+        <w:t>screen</w:t>
+      </w:r>
+      <w:proofErr w:type="spellEnd"/>
+      <w:r>
+        <w:rPr>
+          <w:lang w:val="fr-FR"/>
+        </w:rPr>
+        <w:t>.</w:t>
+      </w:r>
+    </w:p>
+    <w:p>
+      <w:pPr>
+        <w:rPr>
+          <w:lang w:val="fr-FR"/>
+        </w:rPr>
+      </w:pPr>
+    </w:p>
+    <w:p>
+      <w:pPr>
+        <w:rPr>
+          <w:lang w:val="fr-FR"/>
+        </w:rPr>
+      </w:pPr>
+      <w:r>
+        <w:rPr>
+          <w:noProof/>
+          <w:lang w:val="fr-FR"/>
+        </w:rPr>
+        <w:drawing>
+          <wp:inline distT="0" distB="0" distL="0" distR="0" wp14:anchorId="51E83F62" wp14:editId="4B10A2CF">
+            <wp:extent cx="5731510" cy="5038433"/>
+            <wp:effectExtent l="0" t="0" r="0" b="3810"/>
+            <wp:docPr id="6" name="Picture 6"/>
+            <wp:cNvGraphicFramePr>
+              <a:graphicFrameLocks xmlns:a="http://schemas.openxmlformats.org/drawingml/2006/main" noChangeAspect="1"/>
+            </wp:cNvGraphicFramePr>
+            <a:graphic xmlns:a="http://schemas.openxmlformats.org/drawingml/2006/main">
+              <a:graphicData uri="http://schemas.openxmlformats.org/drawingml/2006/picture">
+                <pic:pic xmlns:pic="http://schemas.openxmlformats.org/drawingml/2006/picture">
+                  <pic:nvPicPr>
+                    <pic:cNvPr id="6" name="Picture 6"/>
+                    <pic:cNvPicPr/>
+                  </pic:nvPicPr>
+                  <pic:blipFill>
+                    <a:blip r:embed="rId21" cstate="print">
+                      <a:extLst>
+                        <a:ext uri="{28A0092B-C50C-407E-A947-70E740481C1C}">
+                          <a14:useLocalDpi xmlns:a14="http://schemas.microsoft.com/office/drawing/2010/main" val="0"/>
+                        </a:ext>
+                      </a:extLst>
+                    </a:blip>
+                    <a:stretch>
+                      <a:fillRect/>
+                    </a:stretch>
+                  </pic:blipFill>
+                  <pic:spPr>
+                    <a:xfrm>
+                      <a:off x="0" y="0"/>
+                      <a:ext cx="5731510" cy="5038433"/>
+                    </a:xfrm>
+                    <a:prstGeom prst="rect">
+                      <a:avLst/>
+                    </a:prstGeom>
+                  </pic:spPr>
+                </pic:pic>
+              </a:graphicData>
+            </a:graphic>
+          </wp:inline>
+        </w:drawing>
+      </w:r>
+    </w:p>
+    <w:p>
+      <w:pPr>
+        <w:jc w:val="center"/>
+        <w:rPr>
+          <w:sz w:val="20"/>
+          <w:szCs w:val="20"/>
+          <w:lang w:val="fr-FR"/>
+        </w:rPr>
+      </w:pPr>
+    </w:p>
+    <w:p>
+      <w:pPr>
+        <w:jc w:val="center"/>
+        <w:rPr>
+          <w:sz w:val="20"/>
+          <w:szCs w:val="20"/>
+          <w:lang w:val="fr-FR"/>
+        </w:rPr>
+      </w:pPr>
+      <w:r>
+        <w:rPr>
+          <w:sz w:val="20"/>
+          <w:szCs w:val="20"/>
+          <w:lang w:val="fr-FR"/>
+        </w:rPr>
+        <w:t xml:space="preserve">Code source </w:t>
+      </w:r>
+      <w:r>
+        <w:rPr>
+          <w:sz w:val="20"/>
+          <w:szCs w:val="20"/>
+          <w:lang w:val="fr-FR"/>
+        </w:rPr>
+        <w:t>activity_main.xml</w:t>
+      </w:r>
+    </w:p>
+    <w:p>
+      <w:pPr>
+        <w:rPr>
+          <w:lang w:val="fr-FR"/>
+        </w:rPr>
+      </w:pPr>
+    </w:p>
+    <w:p>
+      <w:pPr>
+        <w:rPr>
+          <w:lang w:val="fr-FR"/>
+        </w:rPr>
+      </w:pPr>
+    </w:p>
+    <w:p>
+      <w:pPr>
+        <w:rPr>
+          <w:lang w:val="fr-FR"/>
+        </w:rPr>
+      </w:pPr>
+      <w:r>
+        <w:rPr>
+          <w:lang w:val="fr-FR"/>
+        </w:rPr>
+        <w:t>Ensuite nous</w:t>
+      </w:r>
+      <w:r>
+        <w:rPr>
+          <w:lang w:val="fr-FR"/>
+        </w:rPr>
+        <w:t xml:space="preserve">, </w:t>
+      </w:r>
+      <w:r>
+        <w:rPr>
+          <w:lang w:val="fr-FR"/>
+        </w:rPr>
+        <w:t xml:space="preserve">allons créer la seconde </w:t>
+      </w:r>
+      <w:proofErr w:type="spellStart"/>
+      <w:r>
+        <w:rPr>
+          <w:lang w:val="fr-FR"/>
+        </w:rPr>
+        <w:t>activity</w:t>
+      </w:r>
+      <w:proofErr w:type="spellEnd"/>
+      <w:r>
+        <w:rPr>
+          <w:lang w:val="fr-FR"/>
+        </w:rPr>
+        <w:t xml:space="preserve"> : </w:t>
+      </w:r>
+      <w:proofErr w:type="spellStart"/>
+      <w:proofErr w:type="gramStart"/>
+      <w:r>
+        <w:rPr>
+          <w:lang w:val="fr-FR"/>
+        </w:rPr>
+        <w:t>HelloActivity</w:t>
+      </w:r>
+      <w:proofErr w:type="spellEnd"/>
+      <w:r>
+        <w:rPr>
+          <w:lang w:val="fr-FR"/>
+        </w:rPr>
+        <w:t> ,</w:t>
+      </w:r>
+      <w:proofErr w:type="gramEnd"/>
+      <w:r>
+        <w:rPr>
+          <w:lang w:val="fr-FR"/>
+        </w:rPr>
+        <w:t xml:space="preserve"> voici ci-dessous le code source de HelloActivity.java et son fichier </w:t>
+      </w:r>
+      <w:proofErr w:type="spellStart"/>
+      <w:r>
+        <w:rPr>
+          <w:lang w:val="fr-FR"/>
+        </w:rPr>
+        <w:t>xml</w:t>
+      </w:r>
+      <w:proofErr w:type="spellEnd"/>
+      <w:r>
+        <w:rPr>
+          <w:lang w:val="fr-FR"/>
+        </w:rPr>
+        <w:t xml:space="preserve"> activity_hell</w:t>
+      </w:r>
+      <w:r>
+        <w:rPr>
+          <w:lang w:val="fr-FR"/>
+        </w:rPr>
+        <w:t>o</w:t>
+      </w:r>
+      <w:r>
+        <w:rPr>
+          <w:lang w:val="fr-FR"/>
+        </w:rPr>
+        <w:t>.xml décrivant l’interface</w:t>
+      </w:r>
+    </w:p>
+    <w:p>
+      <w:pPr>
+        <w:rPr>
+          <w:lang w:val="fr-FR"/>
+        </w:rPr>
+      </w:pPr>
+    </w:p>
+    <w:p>
+      <w:pPr>
+        <w:rPr>
+          <w:lang w:val="fr-FR"/>
+        </w:rPr>
+      </w:pPr>
+    </w:p>
+    <w:p>
+      <w:pPr>
+        <w:rPr>
+          <w:lang w:val="fr-FR"/>
+        </w:rPr>
+      </w:pPr>
+      <w:r>
+        <w:rPr>
+          <w:noProof/>
+          <w:lang w:val="fr-FR"/>
+        </w:rPr>
+        <w:lastRenderedPageBreak/>
+        <w:drawing>
+          <wp:inline distT="0" distB="0" distL="0" distR="0" wp14:anchorId="0D792800" wp14:editId="5D6C5429">
+            <wp:extent cx="5729782" cy="3666836"/>
+            <wp:effectExtent l="0" t="0" r="0" b="3810"/>
+            <wp:docPr id="8" name="Picture 8" descr="Graphical user interface, text, application, email&#10;&#10;Description automatically generated"/>
+            <wp:cNvGraphicFramePr>
+              <a:graphicFrameLocks xmlns:a="http://schemas.openxmlformats.org/drawingml/2006/main" noChangeAspect="1"/>
+            </wp:cNvGraphicFramePr>
+            <a:graphic xmlns:a="http://schemas.openxmlformats.org/drawingml/2006/main">
+              <a:graphicData uri="http://schemas.openxmlformats.org/drawingml/2006/picture">
+                <pic:pic xmlns:pic="http://schemas.openxmlformats.org/drawingml/2006/picture">
+                  <pic:nvPicPr>
+                    <pic:cNvPr id="8" name="Picture 8" descr="Graphical user interface, text, application, email&#10;&#10;Description automatically generated"/>
+                    <pic:cNvPicPr/>
+                  </pic:nvPicPr>
+                  <pic:blipFill>
+                    <a:blip r:embed="rId22">
+                      <a:extLst>
+                        <a:ext uri="{28A0092B-C50C-407E-A947-70E740481C1C}">
+                          <a14:useLocalDpi xmlns:a14="http://schemas.microsoft.com/office/drawing/2010/main" val="0"/>
+                        </a:ext>
+                      </a:extLst>
+                    </a:blip>
+                    <a:stretch>
+                      <a:fillRect/>
+                    </a:stretch>
+                  </pic:blipFill>
+                  <pic:spPr>
+                    <a:xfrm>
+                      <a:off x="0" y="0"/>
+                      <a:ext cx="5775861" cy="3696325"/>
+                    </a:xfrm>
+                    <a:prstGeom prst="rect">
+                      <a:avLst/>
+                    </a:prstGeom>
+                  </pic:spPr>
+                </pic:pic>
+              </a:graphicData>
+            </a:graphic>
+          </wp:inline>
+        </w:drawing>
+      </w:r>
+    </w:p>
+    <w:p>
+      <w:pPr>
+        <w:rPr>
+          <w:lang w:val="fr-FR"/>
+        </w:rPr>
+      </w:pPr>
+    </w:p>
+    <w:p>
+      <w:pPr>
+        <w:jc w:val="center"/>
+        <w:rPr>
+          <w:sz w:val="20"/>
+          <w:szCs w:val="20"/>
+          <w:lang w:val="fr-FR"/>
+        </w:rPr>
+      </w:pPr>
+      <w:r>
+        <w:rPr>
+          <w:sz w:val="20"/>
+          <w:szCs w:val="20"/>
+          <w:lang w:val="fr-FR"/>
+        </w:rPr>
+        <w:t xml:space="preserve">Code source </w:t>
+      </w:r>
+      <w:proofErr w:type="spellStart"/>
+      <w:r>
+        <w:rPr>
+          <w:sz w:val="20"/>
+          <w:szCs w:val="20"/>
+          <w:lang w:val="fr-FR"/>
+        </w:rPr>
+        <w:t>HelloActivity</w:t>
+      </w:r>
+      <w:proofErr w:type="spellEnd"/>
+    </w:p>
+    <w:p>
+      <w:pPr>
+        <w:rPr>
+          <w:lang w:val="fr-FR"/>
+        </w:rPr>
+      </w:pPr>
+    </w:p>
+    <w:p>
+      <w:pPr>
+        <w:rPr>
+          <w:lang w:val="fr-FR"/>
+        </w:rPr>
+      </w:pPr>
+    </w:p>
+    <w:p>
+      <w:pPr>
+        <w:rPr>
+          <w:lang w:val="fr-FR"/>
+        </w:rPr>
+      </w:pPr>
+      <w:r>
+        <w:rPr>
+          <w:lang w:val="fr-FR"/>
+        </w:rPr>
+        <w:t>N</w:t>
+      </w:r>
+      <w:r>
+        <w:rPr>
+          <w:lang w:val="fr-FR"/>
+        </w:rPr>
+        <w:t xml:space="preserve"> avons déposé le composant </w:t>
+      </w:r>
+      <w:proofErr w:type="spellStart"/>
+      <w:r>
+        <w:rPr>
+          <w:lang w:val="fr-FR"/>
+        </w:rPr>
+        <w:t>textView</w:t>
+      </w:r>
+      <w:proofErr w:type="spellEnd"/>
+      <w:r>
+        <w:rPr>
+          <w:lang w:val="fr-FR"/>
+        </w:rPr>
+        <w:t xml:space="preserve"> dans le </w:t>
+      </w:r>
+      <w:proofErr w:type="spellStart"/>
+      <w:r>
+        <w:rPr>
+          <w:lang w:val="fr-FR"/>
+        </w:rPr>
+        <w:t>layout</w:t>
+      </w:r>
+      <w:proofErr w:type="spellEnd"/>
+      <w:r>
+        <w:rPr>
+          <w:lang w:val="fr-FR"/>
+        </w:rPr>
+        <w:t xml:space="preserve"> lié à </w:t>
+      </w:r>
+      <w:proofErr w:type="spellStart"/>
+      <w:r>
+        <w:rPr>
+          <w:lang w:val="fr-FR"/>
+        </w:rPr>
+        <w:t>HelloActivity</w:t>
+      </w:r>
+      <w:proofErr w:type="spellEnd"/>
+      <w:r>
+        <w:rPr>
+          <w:lang w:val="fr-FR"/>
+        </w:rPr>
+        <w:t xml:space="preserve"> </w:t>
+      </w:r>
+      <w:r>
+        <w:rPr>
+          <w:lang w:val="fr-FR"/>
+        </w:rPr>
+        <w:t>affichant :  Hello Word</w:t>
+      </w:r>
+    </w:p>
+    <w:p>
+      <w:pPr>
+        <w:rPr>
+          <w:lang w:val="fr-FR"/>
+        </w:rPr>
+      </w:pPr>
+    </w:p>
+    <w:p>
+      <w:pPr>
+        <w:rPr>
+          <w:lang w:val="fr-FR"/>
+        </w:rPr>
+      </w:pPr>
+    </w:p>
+    <w:p>
+      <w:pPr>
+        <w:rPr>
+          <w:lang w:val="fr-FR"/>
+        </w:rPr>
+      </w:pPr>
+    </w:p>
+    <w:p>
+      <w:pPr>
+        <w:rPr>
+          <w:lang w:val="fr-FR"/>
+        </w:rPr>
+      </w:pPr>
+      <w:r>
+        <w:rPr>
+          <w:noProof/>
+          <w:lang w:val="fr-FR"/>
+        </w:rPr>
+        <w:lastRenderedPageBreak/>
+        <w:drawing>
+          <wp:inline distT="0" distB="0" distL="0" distR="0" wp14:anchorId="2E8226E1" wp14:editId="248D8169">
+            <wp:extent cx="5731510" cy="5182870"/>
+            <wp:effectExtent l="0" t="0" r="0" b="0"/>
+            <wp:docPr id="9" name="Picture 9" descr="A picture containing chart&#10;&#10;Description automatically generated"/>
+            <wp:cNvGraphicFramePr>
+              <a:graphicFrameLocks xmlns:a="http://schemas.openxmlformats.org/drawingml/2006/main" noChangeAspect="1"/>
+            </wp:cNvGraphicFramePr>
+            <a:graphic xmlns:a="http://schemas.openxmlformats.org/drawingml/2006/main">
+              <a:graphicData uri="http://schemas.openxmlformats.org/drawingml/2006/picture">
+                <pic:pic xmlns:pic="http://schemas.openxmlformats.org/drawingml/2006/picture">
+                  <pic:nvPicPr>
+                    <pic:cNvPr id="9" name="Picture 9" descr="A picture containing chart&#10;&#10;Description automatically generated"/>
+                    <pic:cNvPicPr/>
+                  </pic:nvPicPr>
+                  <pic:blipFill>
+                    <a:blip r:embed="rId23" cstate="print">
+                      <a:extLst>
+                        <a:ext uri="{28A0092B-C50C-407E-A947-70E740481C1C}">
+                          <a14:useLocalDpi xmlns:a14="http://schemas.microsoft.com/office/drawing/2010/main" val="0"/>
+                        </a:ext>
+                      </a:extLst>
+                    </a:blip>
+                    <a:stretch>
+                      <a:fillRect/>
+                    </a:stretch>
+                  </pic:blipFill>
+                  <pic:spPr>
+                    <a:xfrm>
+                      <a:off x="0" y="0"/>
+                      <a:ext cx="5731510" cy="5182870"/>
+                    </a:xfrm>
+                    <a:prstGeom prst="rect">
+                      <a:avLst/>
+                    </a:prstGeom>
+                  </pic:spPr>
+                </pic:pic>
+              </a:graphicData>
+            </a:graphic>
+          </wp:inline>
+        </w:drawing>
+      </w:r>
+    </w:p>
+    <w:p>
+      <w:pPr>
+        <w:rPr>
+          <w:lang w:val="fr-FR"/>
+        </w:rPr>
+      </w:pPr>
+    </w:p>
+    <w:p>
+      <w:pPr>
+        <w:jc w:val="center"/>
+        <w:rPr>
+          <w:sz w:val="20"/>
+          <w:szCs w:val="20"/>
+          <w:lang w:val="fr-FR"/>
+        </w:rPr>
+      </w:pPr>
+      <w:r>
+        <w:rPr>
+          <w:sz w:val="20"/>
+          <w:szCs w:val="20"/>
+          <w:lang w:val="fr-FR"/>
+        </w:rPr>
+        <w:t>Code source activity_</w:t>
+      </w:r>
+      <w:r>
+        <w:rPr>
+          <w:sz w:val="20"/>
+          <w:szCs w:val="20"/>
+          <w:lang w:val="fr-FR"/>
+        </w:rPr>
+        <w:t>hello</w:t>
+      </w:r>
+      <w:r>
+        <w:rPr>
+          <w:sz w:val="20"/>
+          <w:szCs w:val="20"/>
+          <w:lang w:val="fr-FR"/>
+        </w:rPr>
+        <w:t>.xml</w:t>
+      </w:r>
+    </w:p>
+    <w:p>
+      <w:pPr>
+        <w:rPr>
+          <w:lang w:val="fr-FR"/>
+        </w:rPr>
+      </w:pPr>
+    </w:p>
+    <w:p>
+      <w:pPr>
+        <w:rPr>
+          <w:lang w:val="fr-FR"/>
+        </w:rPr>
+      </w:pPr>
+    </w:p>
+    <w:p>
+      <w:pPr>
+        <w:rPr>
+          <w:lang w:val="fr-FR"/>
+        </w:rPr>
+      </w:pPr>
+      <w:r>
+        <w:rPr>
+          <w:lang w:val="fr-FR"/>
+        </w:rPr>
+        <w:t>Le fichier string.xml contient la valeur des textes affichés sur nos composant, nous permettant de la modification de nos intitulés :</w:t>
+      </w:r>
+    </w:p>
+    <w:p>
+      <w:pPr>
+        <w:rPr>
+          <w:lang w:val="fr-FR"/>
+        </w:rPr>
+      </w:pPr>
+    </w:p>
+    <w:p>
+      <w:pPr>
+        <w:rPr>
+          <w:lang w:val="fr-FR"/>
+        </w:rPr>
+      </w:pPr>
+      <w:r>
+        <w:rPr>
+          <w:noProof/>
+          <w:lang w:val="fr-FR"/>
+        </w:rPr>
+        <w:drawing>
+          <wp:inline distT="0" distB="0" distL="0" distR="0" wp14:anchorId="7E44AE41" wp14:editId="7B096EB5">
+            <wp:extent cx="5731510" cy="726440"/>
+            <wp:effectExtent l="0" t="0" r="0" b="0"/>
+            <wp:docPr id="10" name="Picture 10" descr="Text&#10;&#10;Description automatically generated"/>
+            <wp:cNvGraphicFramePr>
+              <a:graphicFrameLocks xmlns:a="http://schemas.openxmlformats.org/drawingml/2006/main" noChangeAspect="1"/>
+            </wp:cNvGraphicFramePr>
+            <a:graphic xmlns:a="http://schemas.openxmlformats.org/drawingml/2006/main">
+              <a:graphicData uri="http://schemas.openxmlformats.org/drawingml/2006/picture">
+                <pic:pic xmlns:pic="http://schemas.openxmlformats.org/drawingml/2006/picture">
+                  <pic:nvPicPr>
+                    <pic:cNvPr id="10" name="Picture 10" descr="Text&#10;&#10;Description automatically generated"/>
+                    <pic:cNvPicPr/>
+                  </pic:nvPicPr>
+                  <pic:blipFill>
+                    <a:blip r:embed="rId24">
+                      <a:extLst>
+                        <a:ext uri="{28A0092B-C50C-407E-A947-70E740481C1C}">
+                          <a14:useLocalDpi xmlns:a14="http://schemas.microsoft.com/office/drawing/2010/main" val="0"/>
+                        </a:ext>
+                      </a:extLst>
+                    </a:blip>
+                    <a:stretch>
+                      <a:fillRect/>
+                    </a:stretch>
+                  </pic:blipFill>
+                  <pic:spPr>
+                    <a:xfrm>
+                      <a:off x="0" y="0"/>
+                      <a:ext cx="5731510" cy="726440"/>
+                    </a:xfrm>
+                    <a:prstGeom prst="rect">
+                      <a:avLst/>
+                    </a:prstGeom>
+                  </pic:spPr>
+                </pic:pic>
+              </a:graphicData>
+            </a:graphic>
+          </wp:inline>
+        </w:drawing>
+      </w:r>
+    </w:p>
+    <w:p>
+      <w:pPr>
+        <w:rPr>
+          <w:lang w:val="fr-FR"/>
+        </w:rPr>
+      </w:pPr>
+    </w:p>
+    <w:p>
+      <w:pPr>
+        <w:rPr>
+          <w:lang w:val="fr-FR"/>
+        </w:rPr>
+      </w:pPr>
+      <w:r>
+        <w:rPr>
+          <w:lang w:val="fr-FR"/>
+        </w:rPr>
+        <w:t xml:space="preserve">Pour pouvoir passer du Main Activity vers le Hello Activity, nous avons créé la méthode navigation qui lors d’un réagira lors d’un </w:t>
+      </w:r>
+      <w:r>
+        <w:rPr>
+          <w:lang w:val="fr-FR"/>
+        </w:rPr>
+        <w:t>évènement</w:t>
+      </w:r>
+      <w:r>
+        <w:rPr>
+          <w:lang w:val="fr-FR"/>
+        </w:rPr>
+        <w:t xml:space="preserve"> </w:t>
+      </w:r>
+      <w:proofErr w:type="spellStart"/>
+      <w:r>
+        <w:rPr>
+          <w:lang w:val="fr-FR"/>
+        </w:rPr>
+        <w:t>onClick</w:t>
+      </w:r>
+      <w:proofErr w:type="spellEnd"/>
+      <w:r>
+        <w:rPr>
+          <w:lang w:val="fr-FR"/>
+        </w:rPr>
+        <w:t xml:space="preserve"> du bouton spécifié dans l’activity_main.xml</w:t>
+      </w:r>
+    </w:p>
+    <w:p>
+      <w:pPr>
+        <w:rPr>
+          <w:lang w:val="fr-FR"/>
+        </w:rPr>
+      </w:pPr>
+    </w:p>
+    <w:p>
+      <w:pPr>
+        <w:rPr>
+          <w:lang w:val="fr-FR"/>
+        </w:rPr>
+      </w:pPr>
+      <w:r>
+        <w:rPr>
+          <w:noProof/>
+          <w:lang w:val="fr-FR"/>
+        </w:rPr>
+        <w:lastRenderedPageBreak/>
+        <w:drawing>
+          <wp:inline distT="0" distB="0" distL="0" distR="0" wp14:anchorId="64F45C2F" wp14:editId="2A4C9CCD">
+            <wp:extent cx="5731510" cy="2066290"/>
+            <wp:effectExtent l="0" t="0" r="0" b="3810"/>
+            <wp:docPr id="12" name="Picture 12" descr="Text&#10;&#10;Description automatically generated"/>
+            <wp:cNvGraphicFramePr>
+              <a:graphicFrameLocks xmlns:a="http://schemas.openxmlformats.org/drawingml/2006/main" noChangeAspect="1"/>
+            </wp:cNvGraphicFramePr>
+            <a:graphic xmlns:a="http://schemas.openxmlformats.org/drawingml/2006/main">
+              <a:graphicData uri="http://schemas.openxmlformats.org/drawingml/2006/picture">
+                <pic:pic xmlns:pic="http://schemas.openxmlformats.org/drawingml/2006/picture">
+                  <pic:nvPicPr>
+                    <pic:cNvPr id="12" name="Picture 12" descr="Text&#10;&#10;Description automatically generated"/>
+                    <pic:cNvPicPr/>
+                  </pic:nvPicPr>
+                  <pic:blipFill>
+                    <a:blip r:embed="rId25">
+                      <a:extLst>
+                        <a:ext uri="{28A0092B-C50C-407E-A947-70E740481C1C}">
+                          <a14:useLocalDpi xmlns:a14="http://schemas.microsoft.com/office/drawing/2010/main" val="0"/>
+                        </a:ext>
+                      </a:extLst>
+                    </a:blip>
+                    <a:stretch>
+                      <a:fillRect/>
+                    </a:stretch>
+                  </pic:blipFill>
+                  <pic:spPr>
+                    <a:xfrm>
+                      <a:off x="0" y="0"/>
+                      <a:ext cx="5731510" cy="2066290"/>
+                    </a:xfrm>
+                    <a:prstGeom prst="rect">
+                      <a:avLst/>
+                    </a:prstGeom>
+                  </pic:spPr>
+                </pic:pic>
+              </a:graphicData>
+            </a:graphic>
+          </wp:inline>
+        </w:drawing>
+      </w:r>
+    </w:p>
+    <w:p>
+      <w:pPr>
+        <w:rPr>
+          <w:lang w:val="fr-FR"/>
+        </w:rPr>
+      </w:pPr>
+    </w:p>
+    <w:p>
+      <w:pPr>
+        <w:rPr>
+          <w:lang w:val="fr-FR"/>
+        </w:rPr>
+      </w:pPr>
+    </w:p>
+    <w:p>
+      <w:pPr>
+        <w:rPr>
+          <w:lang w:val="fr-FR"/>
+        </w:rPr>
+      </w:pPr>
+      <w:r>
+        <w:rPr>
+          <w:noProof/>
+          <w:lang w:val="fr-FR"/>
+        </w:rPr>
+        <w:drawing>
+          <wp:inline distT="0" distB="0" distL="0" distR="0" wp14:anchorId="446D4696" wp14:editId="783F15EF">
+            <wp:extent cx="5731510" cy="907415"/>
+            <wp:effectExtent l="0" t="0" r="0" b="0"/>
+            <wp:docPr id="14" name="Picture 14" descr="A picture containing graphical user interface&#10;&#10;Description automatically generated"/>
+            <wp:cNvGraphicFramePr>
+              <a:graphicFrameLocks xmlns:a="http://schemas.openxmlformats.org/drawingml/2006/main" noChangeAspect="1"/>
+            </wp:cNvGraphicFramePr>
+            <a:graphic xmlns:a="http://schemas.openxmlformats.org/drawingml/2006/main">
+              <a:graphicData uri="http://schemas.openxmlformats.org/drawingml/2006/picture">
+                <pic:pic xmlns:pic="http://schemas.openxmlformats.org/drawingml/2006/picture">
+                  <pic:nvPicPr>
+                    <pic:cNvPr id="14" name="Picture 14" descr="A picture containing graphical user interface&#10;&#10;Description automatically generated"/>
+                    <pic:cNvPicPr/>
+                  </pic:nvPicPr>
+                  <pic:blipFill>
+                    <a:blip r:embed="rId26">
+                      <a:extLst>
+                        <a:ext uri="{28A0092B-C50C-407E-A947-70E740481C1C}">
+                          <a14:useLocalDpi xmlns:a14="http://schemas.microsoft.com/office/drawing/2010/main" val="0"/>
+                        </a:ext>
+                      </a:extLst>
+                    </a:blip>
+                    <a:stretch>
+                      <a:fillRect/>
+                    </a:stretch>
+                  </pic:blipFill>
+                  <pic:spPr>
+                    <a:xfrm>
+                      <a:off x="0" y="0"/>
+                      <a:ext cx="5731510" cy="907415"/>
+                    </a:xfrm>
+                    <a:prstGeom prst="rect">
+                      <a:avLst/>
+                    </a:prstGeom>
+                  </pic:spPr>
+                </pic:pic>
+              </a:graphicData>
+            </a:graphic>
+          </wp:inline>
+        </w:drawing>
+      </w:r>
+    </w:p>
+    <w:p>
+      <w:pPr>
+        <w:rPr>
+          <w:lang w:val="fr-FR"/>
+        </w:rPr>
+      </w:pPr>
+    </w:p>
+    <w:p>
+      <w:pPr>
+        <w:rPr>
+          <w:lang w:val="fr-FR"/>
+        </w:rPr>
+      </w:pPr>
+    </w:p>
+    <w:p>
+      <w:pPr>
+        <w:jc w:val="center"/>
+        <w:rPr>
+          <w:sz w:val="20"/>
+          <w:szCs w:val="20"/>
+          <w:lang w:val="fr-FR"/>
+        </w:rPr>
+      </w:pPr>
+      <w:r>
+        <w:rPr>
+          <w:sz w:val="20"/>
+          <w:szCs w:val="20"/>
+          <w:lang w:val="fr-FR"/>
+        </w:rPr>
+        <w:t xml:space="preserve">Code source méthode </w:t>
+      </w:r>
+      <w:proofErr w:type="spellStart"/>
+      <w:r>
+        <w:rPr>
+          <w:sz w:val="20"/>
+          <w:szCs w:val="20"/>
+          <w:lang w:val="fr-FR"/>
+        </w:rPr>
+        <w:t>navigate</w:t>
+      </w:r>
+      <w:proofErr w:type="spellEnd"/>
+      <w:r>
+        <w:rPr>
+          <w:sz w:val="20"/>
+          <w:szCs w:val="20"/>
+          <w:lang w:val="fr-FR"/>
+        </w:rPr>
+        <w:t xml:space="preserve"> et </w:t>
+      </w:r>
+      <w:proofErr w:type="spellStart"/>
+      <w:r>
+        <w:rPr>
+          <w:sz w:val="20"/>
+          <w:szCs w:val="20"/>
+          <w:lang w:val="fr-FR"/>
+        </w:rPr>
+        <w:t>button</w:t>
+      </w:r>
+      <w:proofErr w:type="spellEnd"/>
+      <w:r>
+        <w:rPr>
+          <w:sz w:val="20"/>
+          <w:szCs w:val="20"/>
+          <w:lang w:val="fr-FR"/>
+        </w:rPr>
+        <w:t xml:space="preserve"> de </w:t>
+      </w:r>
+      <w:r>
+        <w:rPr>
+          <w:sz w:val="20"/>
+          <w:szCs w:val="20"/>
+          <w:lang w:val="fr-FR"/>
+        </w:rPr>
+        <w:t>navigation</w:t>
+      </w:r>
+    </w:p>
+    <w:p>
+      <w:pPr>
+        <w:rPr>
+          <w:lang w:val="fr-FR"/>
+        </w:rPr>
+      </w:pPr>
+    </w:p>
+    <w:p>
+      <w:pPr>
+        <w:pStyle w:val="ListParagraph"/>
+        <w:numPr>
+          <w:ilvl w:val="1"/>
+          <w:numId w:val="3"/>
+        </w:numPr>
+        <w:rPr>
+          <w:sz w:val="28"/>
+          <w:szCs w:val="28"/>
+          <w:lang w:val="fr-FR"/>
+        </w:rPr>
+      </w:pPr>
+      <w:r>
+        <w:rPr>
+          <w:sz w:val="28"/>
+          <w:szCs w:val="28"/>
+          <w:lang w:val="fr-FR"/>
+        </w:rPr>
+        <w:t>Démo</w:t>
+      </w:r>
+    </w:p>
+    <w:p>
+      <w:pPr>
+        <w:rPr>
+          <w:lang w:val="fr-FR"/>
+        </w:rPr>
+      </w:pPr>
+    </w:p>
+    <w:p>
+      <w:pPr>
+        <w:rPr>
+          <w:lang w:val="fr-FR"/>
+        </w:rPr>
+      </w:pPr>
+      <w:r>
+        <w:rPr>
+          <w:lang w:val="fr-FR"/>
+        </w:rPr>
+        <w:t xml:space="preserve">Nous avons pu obtenu le résultat suivant : </w:t>
+      </w:r>
+    </w:p>
+    <w:p>
+      <w:pPr>
+        <w:rPr>
+          <w:lang w:val="fr-FR"/>
+        </w:rPr>
+      </w:pPr>
+    </w:p>
+    <w:p>
+      <w:pPr>
+        <w:rPr>
+          <w:lang w:val="fr-FR"/>
+        </w:rPr>
+      </w:pPr>
+      <w:r>
+        <w:rPr>
+          <w:noProof/>
+          <w:lang w:val="fr-FR"/>
+        </w:rPr>
+        <mc:AlternateContent>
+          <mc:Choice Requires="wps">
+            <w:drawing>
+              <wp:anchor distT="0" distB="0" distL="114300" distR="114300" simplePos="0" relativeHeight="251664384" behindDoc="0" locked="0" layoutInCell="1" allowOverlap="1" wp14:anchorId="31A061A5" wp14:editId="1449FEB1">
+                <wp:simplePos x="0" y="0"/>
+                <wp:positionH relativeFrom="column">
+                  <wp:posOffset>1542415</wp:posOffset>
+                </wp:positionH>
+                <wp:positionV relativeFrom="paragraph">
+                  <wp:posOffset>19973</wp:posOffset>
+                </wp:positionV>
+                <wp:extent cx="2188845" cy="1032048"/>
+                <wp:effectExtent l="0" t="0" r="71755" b="0"/>
+                <wp:wrapNone/>
+                <wp:docPr id="19" name="Arc 19"/>
+                <wp:cNvGraphicFramePr/>
+                <a:graphic xmlns:a="http://schemas.openxmlformats.org/drawingml/2006/main">
+                  <a:graphicData uri="http://schemas.microsoft.com/office/word/2010/wordprocessingShape">
+                    <wps:wsp>
+                      <wps:cNvSpPr/>
+                      <wps:spPr>
+                        <a:xfrm>
+                          <a:off x="0" y="0"/>
+                          <a:ext cx="2188845" cy="1032048"/>
+                        </a:xfrm>
+                        <a:prstGeom prst="arc">
+                          <a:avLst>
+                            <a:gd name="adj1" fmla="val 10878578"/>
+                            <a:gd name="adj2" fmla="val 0"/>
+                          </a:avLst>
+                        </a:prstGeom>
+                        <a:ln w="12700">
+                          <a:solidFill>
+                            <a:schemeClr val="accent1"/>
+                          </a:solidFill>
+                          <a:tailEnd type="diamond" w="lg" len="med"/>
+                        </a:ln>
+                      </wps:spPr>
+                      <wps:style>
+                        <a:lnRef idx="1">
+                          <a:schemeClr val="accent1"/>
+                        </a:lnRef>
+                        <a:fillRef idx="0">
+                          <a:schemeClr val="accent1"/>
+                        </a:fillRef>
+                        <a:effectRef idx="0">
+                          <a:schemeClr val="accent1"/>
+                        </a:effectRef>
+                        <a:fontRef idx="minor">
+                          <a:schemeClr val="tx1"/>
+                        </a:fontRef>
+                      </wps:style>
+                      <wps:bodyPr rot="0" spcFirstLastPara="0" vertOverflow="overflow" horzOverflow="overflow" vert="horz" wrap="square" lIns="91440" tIns="45720" rIns="91440" bIns="45720" numCol="1" spcCol="0" rtlCol="0" fromWordArt="0" anchor="ctr" anchorCtr="0" forceAA="0" compatLnSpc="1">
+                        <a:prstTxWarp prst="textNoShape">
+                          <a:avLst/>
+                        </a:prstTxWarp>
+                        <a:noAutofit/>
+                      </wps:bodyPr>
+                    </wps:wsp>
+                  </a:graphicData>
+                </a:graphic>
+                <wp14:sizeRelV relativeFrom="margin">
+                  <wp14:pctHeight>0</wp14:pctHeight>
+                </wp14:sizeRelV>
+              </wp:anchor>
+            </w:drawing>
+          </mc:Choice>
+          <mc:Fallback>
+            <w:pict>
+              <v:shape w14:anchorId="2C82E2D5" id="Arc 19" o:spid="_x0000_s1026" style="position:absolute;margin-left:121.45pt;margin-top:1.55pt;width:172.35pt;height:81.25pt;z-index:251664384;visibility:visible;mso-wrap-style:square;mso-height-percent:0;mso-wrap-distance-left:9pt;mso-wrap-distance-top:0;mso-wrap-distance-right:9pt;mso-wrap-distance-bottom:0;mso-position-horizontal:absolute;mso-position-horizontal-relative:text;mso-position-vertical:absolute;mso-position-vertical-relative:text;mso-height-percent:0;mso-height-relative:margin;v-text-anchor:middle" coordsize="2188845,1032048" o:gfxdata="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" path="m1284,491033nsc29669,215004,514218,-1482,1100320,7v602122,1530,1088525,232110,1088525,516017l1094423,516024,1284,491033xem1284,491033nfc29669,215004,514218,-1482,1100320,7v602122,1530,1088525,232110,1088525,516017e" filled="f" strokecolor="#4472c4 [3204]" strokeweight="1pt">
+                <v:stroke endarrow="diamond" endarrowwidth="wide" joinstyle="miter"/>
+                <v:path arrowok="t" o:connecttype="custom" o:connectlocs="1284,491033;1100320,7;2188845,516024" o:connectangles="0,0,0"/>
+              </v:shape>
+            </w:pict>
+          </mc:Fallback>
+        </mc:AlternateContent>
+      </w:r>
+    </w:p>
+    <w:p>
+      <w:pPr>
+        <w:rPr>
+          <w:lang w:val="fr-FR"/>
+        </w:rPr>
+      </w:pPr>
+    </w:p>
+    <w:p>
+      <w:pPr>
+        <w:rPr>
+          <w:lang w:val="fr-FR"/>
+        </w:rPr>
+      </w:pPr>
+    </w:p>
+    <w:p>
+      <w:pPr>
+        <w:ind w:left="1440"/>
+        <w:rPr>
+          <w:lang w:val="fr-FR"/>
+        </w:rPr>
+      </w:pPr>
+      <w:r>
+        <w:rPr>
+          <w:noProof/>
+          <w:lang w:val="fr-FR"/>
+        </w:rPr>
+        <w:drawing>
+          <wp:inline distT="0" distB="0" distL="0" distR="0" wp14:anchorId="54F8D0B9" wp14:editId="0CF56375">
+            <wp:extent cx="1572837" cy="3145674"/>
+            <wp:effectExtent l="0" t="0" r="2540" b="4445"/>
+            <wp:docPr id="16" name="Picture 16" descr="Graphical user interface, application&#10;&#10;Description automatically generated"/>
+            <wp:cNvGraphicFramePr>
+              <a:graphicFrameLocks xmlns:a="http://schemas.openxmlformats.org/drawingml/2006/main" noChangeAspect="1"/>
+            </wp:cNvGraphicFramePr>
+            <a:graphic xmlns:a="http://schemas.openxmlformats.org/drawingml/2006/main">
+              <a:graphicData uri="http://schemas.openxmlformats.org/drawingml/2006/picture">
+                <pic:pic xmlns:pic="http://schemas.openxmlformats.org/drawingml/2006/picture">
+                  <pic:nvPicPr>
+                    <pic:cNvPr id="16" name="Picture 16" descr="Graphical user interface, application&#10;&#10;Description automatically generated"/>
+                    <pic:cNvPicPr/>
+                  </pic:nvPicPr>
+                  <pic:blipFill>
+                    <a:blip r:embed="rId27" cstate="print">
+                      <a:extLst>
+                        <a:ext uri="{28A0092B-C50C-407E-A947-70E740481C1C}">
+                          <a14:useLocalDpi xmlns:a14="http://schemas.microsoft.com/office/drawing/2010/main" val="0"/>
+                        </a:ext>
+                      </a:extLst>
+                    </a:blip>
+                    <a:stretch>
+                      <a:fillRect/>
+                    </a:stretch>
+                  </pic:blipFill>
+                  <pic:spPr>
+                    <a:xfrm>
+                      <a:off x="0" y="0"/>
+                      <a:ext cx="1589100" cy="3178200"/>
+                    </a:xfrm>
+                    <a:prstGeom prst="rect">
+                      <a:avLst/>
+                    </a:prstGeom>
+                  </pic:spPr>
+                </pic:pic>
+              </a:graphicData>
+            </a:graphic>
+          </wp:inline>
+        </w:drawing>
+      </w:r>
+      <w:r>
+        <w:rPr>
+          <w:noProof/>
+          <w:lang w:val="fr-FR"/>
+        </w:rPr>
+        <w:drawing>
+          <wp:inline distT="0" distB="0" distL="0" distR="0" wp14:anchorId="32FE486E" wp14:editId="46F3E484">
+            <wp:extent cx="1537855" cy="3075709"/>
+            <wp:effectExtent l="0" t="0" r="0" b="0"/>
+            <wp:docPr id="17" name="Picture 17" descr="Chart&#10;&#10;Description automatically generated"/>
+            <wp:cNvGraphicFramePr>
+              <a:graphicFrameLocks xmlns:a="http://schemas.openxmlformats.org/drawingml/2006/main" noChangeAspect="1"/>
+            </wp:cNvGraphicFramePr>
+            <a:graphic xmlns:a="http://schemas.openxmlformats.org/drawingml/2006/main">
+              <a:graphicData uri="http://schemas.openxmlformats.org/drawingml/2006/picture">
+                <pic:pic xmlns:pic="http://schemas.openxmlformats.org/drawingml/2006/picture">
+                  <pic:nvPicPr>
+                    <pic:cNvPr id="17" name="Picture 17" descr="Chart&#10;&#10;Description automatically generated"/>
+                    <pic:cNvPicPr/>
+                  </pic:nvPicPr>
+                  <pic:blipFill>
+                    <a:blip r:embed="rId28" cstate="print">
+                      <a:extLst>
+                        <a:ext uri="{28A0092B-C50C-407E-A947-70E740481C1C}">
+                          <a14:useLocalDpi xmlns:a14="http://schemas.microsoft.com/office/drawing/2010/main" val="0"/>
+                        </a:ext>
+                      </a:extLst>
+                    </a:blip>
+                    <a:stretch>
+                      <a:fillRect/>
+                    </a:stretch>
+                  </pic:blipFill>
+                  <pic:spPr>
+                    <a:xfrm>
+                      <a:off x="0" y="0"/>
+                      <a:ext cx="1547781" cy="3095562"/>
+                    </a:xfrm>
+                    <a:prstGeom prst="rect">
+                      <a:avLst/>
+                    </a:prstGeom>
+                  </pic:spPr>
+                </pic:pic>
+              </a:graphicData>
+            </a:graphic>
+          </wp:inline>
+        </w:drawing>
+      </w:r>
+      <w:r>
+        <w:rPr>
+          <w:lang w:val="fr-FR"/>
+        </w:rPr>
+        <w:t>`</w:t>
+      </w:r>
+    </w:p>
+    <w:p>
+      <w:pPr>
+        <w:ind w:left="1440"/>
+        <w:rPr>
+          <w:lang w:val="fr-FR"/>
+        </w:rPr>
+      </w:pPr>
+      <w:proofErr w:type="spellStart"/>
+      <w:r>
+        <w:rPr>
+          <w:lang w:val="fr-FR"/>
+        </w:rPr>
+        <w:t>Demo</w:t>
+      </w:r>
+      <w:proofErr w:type="spellEnd"/>
+      <w:r>
+        <w:rPr>
+          <w:lang w:val="fr-FR"/>
+        </w:rPr>
+        <w:t xml:space="preserve"> TP1</w:t>
+      </w:r>
     </w:p>
     <w:sectPr>
       <w:pgSz w:w="11906" w:h="16838"/>
@@ -1141,9 +3663,328 @@
 </w:document>
 </file>
 
+<file path=word/endnotes.xml><?xml version="1.0" encoding="utf-8"?>
+<w:endnotes xmlns:wpc="http://schemas.microsoft.com/office/word/2010/wordprocessingCanvas" xmlns:cx="http://schemas.microsoft.com/office/drawing/2014/chartex" xmlns:cx1="http://schemas.microsoft.com/office/drawing/2015/9/8/chartex" xmlns:cx2="http://schemas.microsoft.com/office/drawing/2015/10/21/chartex" xmlns:cx3="http://schemas.microsoft.com/office/drawing/2016/5/9/chartex" xmlns:cx4="http://schemas.microsoft.com/office/drawing/2016/5/10/chartex" xmlns:cx5="http://schemas.microsoft.com/office/drawing/2016/5/11/chartex" xmlns:cx6="http://schemas.microsoft.com/office/drawing/2016/5/12/chartex" xmlns:cx7="http://schemas.microsoft.com/office/drawing/2016/5/13/chartex" xmlns:cx8="http://schemas.microsoft.com/office/drawing/2016/5/14/chartex" xmlns:mc="http://schemas.openxmlformats.org/markup-compatibility/2006" xmlns:aink="http://schemas.microsoft.com/office/drawing/2016/ink" xmlns:am3d="http://schemas.microsoft.com/office/drawing/2017/model3d" xmlns:o="urn:schemas-microsoft-com:office:office" xmlns:r="http://schemas.openxmlformats.org/officeDocument/2006/relationships" xmlns:m="http://schemas.openxmlformats.org/officeDocument/2006/math" xmlns:v="urn:schemas-microsoft-com:vml" xmlns:wp14="http://schemas.microsoft.com/office/word/2010/wordprocessingDrawing" xmlns:wp="http://schemas.openxmlformats.org/drawingml/2006/wordprocessingDrawing" xmlns:w10="urn:schemas-microsoft-com:office:word" xmlns:w="http://schemas.openxmlformats.org/wordprocessingml/2006/main" xmlns:w14="http://schemas.microsoft.com/office/word/2010/wordml" xmlns:w15="http://schemas.microsoft.com/office/word/2012/wordml" xmlns:w16cex="http://schemas.microsoft.com/office/word/2018/wordml/cex" xmlns:w16cid="http://schemas.microsoft.com/office/word/2016/wordml/cid" xmlns:w16="http://schemas.microsoft.com/office/word/2018/wordml" xmlns:w16se="http://schemas.microsoft.com/office/word/2015/wordml/symex" xmlns:wpg="http://schemas.microsoft.com/office/word/2010/wordprocessingGroup" xmlns:wpi="http://schemas.microsoft.com/office/word/2010/wordprocessingInk" xmlns:wne="http://schemas.microsoft.com/office/word/2006/wordml" xmlns:wps="http://schemas.microsoft.com/office/word/2010/wordprocessingShape" mc:Ignorable="w14 w15 w16se w16cid w16 w16cex wp14">
+  <w:endnote w:type="separator" w:id="-1">
+    <w:p>
+      <w:r>
+        <w:separator/>
+      </w:r>
+    </w:p>
+  </w:endnote>
+  <w:endnote w:type="continuationSeparator" w:id="0">
+    <w:p>
+      <w:r>
+        <w:continuationSeparator/>
+      </w:r>
+    </w:p>
+  </w:endnote>
+</w:endnotes>
+</file>
+
+<file path=word/footer1.xml><?xml version="1.0" encoding="utf-8"?>
+<w:ftr xmlns:wpc="http://schemas.microsoft.com/office/word/2010/wordprocessingCanvas" xmlns:cx="http://schemas.microsoft.com/office/drawing/2014/chartex" xmlns:cx1="http://schemas.microsoft.com/office/drawing/2015/9/8/chartex" xmlns:cx2="http://schemas.microsoft.com/office/drawing/2015/10/21/chartex" xmlns:cx3="http://schemas.microsoft.com/office/drawing/2016/5/9/chartex" xmlns:cx4="http://schemas.microsoft.com/office/drawing/2016/5/10/chartex" xmlns:cx5="http://schemas.microsoft.com/office/drawing/2016/5/11/chartex" xmlns:cx6="http://schemas.microsoft.com/office/drawing/2016/5/12/chartex" xmlns:cx7="http://schemas.microsoft.com/office/drawing/2016/5/13/chartex" xmlns:cx8="http://schemas.microsoft.com/office/drawing/2016/5/14/chartex" xmlns:mc="http://schemas.openxmlformats.org/markup-compatibility/2006" xmlns:aink="http://schemas.microsoft.com/office/drawing/2016/ink" xmlns:am3d="http://schemas.microsoft.com/office/drawing/2017/model3d" xmlns:o="urn:schemas-microsoft-com:office:office" xmlns:r="http://schemas.openxmlformats.org/officeDocument/2006/relationships" xmlns:m="http://schemas.openxmlformats.org/officeDocument/2006/math" xmlns:v="urn:schemas-microsoft-com:vml" xmlns:wp14="http://schemas.microsoft.com/office/word/2010/wordprocessingDrawing" xmlns:wp="http://schemas.openxmlformats.org/drawingml/2006/wordprocessingDrawing" xmlns:w10="urn:schemas-microsoft-com:office:word" xmlns:w="http://schemas.openxmlformats.org/wordprocessingml/2006/main" xmlns:w14="http://schemas.microsoft.com/office/word/2010/wordml" xmlns:w15="http://schemas.microsoft.com/office/word/2012/wordml" xmlns:w16cex="http://schemas.microsoft.com/office/word/2018/wordml/cex" xmlns:w16cid="http://schemas.microsoft.com/office/word/2016/wordml/cid" xmlns:w16="http://schemas.microsoft.com/office/word/2018/wordml" xmlns:w16se="http://schemas.microsoft.com/office/word/2015/wordml/symex" xmlns:wpg="http://schemas.microsoft.com/office/word/2010/wordprocessingGroup" xmlns:wpi="http://schemas.microsoft.com/office/word/2010/wordprocessingInk" xmlns:wne="http://schemas.microsoft.com/office/word/2006/wordml" xmlns:wps="http://schemas.microsoft.com/office/word/2010/wordprocessingShape" mc:Ignorable="w14 w15 w16se w16cid w16 w16cex wp14">
+  <w:p>
+    <w:pPr>
+      <w:pStyle w:val="Footer"/>
+    </w:pPr>
+  </w:p>
+</w:ftr>
+</file>
+
+<file path=word/footer2.xml><?xml version="1.0" encoding="utf-8"?>
+<w:ftr xmlns:wpc="http://schemas.microsoft.com/office/word/2010/wordprocessingCanvas" xmlns:cx="http://schemas.microsoft.com/office/drawing/2014/chartex" xmlns:cx1="http://schemas.microsoft.com/office/drawing/2015/9/8/chartex" xmlns:cx2="http://schemas.microsoft.com/office/drawing/2015/10/21/chartex" xmlns:cx3="http://schemas.microsoft.com/office/drawing/2016/5/9/chartex" xmlns:cx4="http://schemas.microsoft.com/office/drawing/2016/5/10/chartex" xmlns:cx5="http://schemas.microsoft.com/office/drawing/2016/5/11/chartex" xmlns:cx6="http://schemas.microsoft.com/office/drawing/2016/5/12/chartex" xmlns:cx7="http://schemas.microsoft.com/office/drawing/2016/5/13/chartex" xmlns:cx8="http://schemas.microsoft.com/office/drawing/2016/5/14/chartex" xmlns:mc="http://schemas.openxmlformats.org/markup-compatibility/2006" xmlns:aink="http://schemas.microsoft.com/office/drawing/2016/ink" xmlns:am3d="http://schemas.microsoft.com/office/drawing/2017/model3d" xmlns:o="urn:schemas-microsoft-com:office:office" xmlns:r="http://schemas.openxmlformats.org/officeDocument/2006/relationships" xmlns:m="http://schemas.openxmlformats.org/officeDocument/2006/math" xmlns:v="urn:schemas-microsoft-com:vml" xmlns:wp14="http://schemas.microsoft.com/office/word/2010/wordprocessingDrawing" xmlns:wp="http://schemas.openxmlformats.org/drawingml/2006/wordprocessingDrawing" xmlns:w10="urn:schemas-microsoft-com:office:word" xmlns:w="http://schemas.openxmlformats.org/wordprocessingml/2006/main" xmlns:w14="http://schemas.microsoft.com/office/word/2010/wordml" xmlns:w15="http://schemas.microsoft.com/office/word/2012/wordml" xmlns:w16cex="http://schemas.microsoft.com/office/word/2018/wordml/cex" xmlns:w16cid="http://schemas.microsoft.com/office/word/2016/wordml/cid" xmlns:w16="http://schemas.microsoft.com/office/word/2018/wordml" xmlns:w16se="http://schemas.microsoft.com/office/word/2015/wordml/symex" xmlns:wpg="http://schemas.microsoft.com/office/word/2010/wordprocessingGroup" xmlns:wpi="http://schemas.microsoft.com/office/word/2010/wordprocessingInk" xmlns:wne="http://schemas.microsoft.com/office/word/2006/wordml" xmlns:wps="http://schemas.microsoft.com/office/word/2010/wordprocessingShape" mc:Ignorable="w14 w15 w16se w16cid w16 w16cex wp14">
+  <w:p>
+    <w:pPr>
+      <w:pStyle w:val="Footer"/>
+    </w:pPr>
+  </w:p>
+</w:ftr>
+</file>
+
+<file path=word/footer3.xml><?xml version="1.0" encoding="utf-8"?>
+<w:ftr xmlns:wpc="http://schemas.microsoft.com/office/word/2010/wordprocessingCanvas" xmlns:cx="http://schemas.microsoft.com/office/drawing/2014/chartex" xmlns:cx1="http://schemas.microsoft.com/office/drawing/2015/9/8/chartex" xmlns:cx2="http://schemas.microsoft.com/office/drawing/2015/10/21/chartex" xmlns:cx3="http://schemas.microsoft.com/office/drawing/2016/5/9/chartex" xmlns:cx4="http://schemas.microsoft.com/office/drawing/2016/5/10/chartex" xmlns:cx5="http://schemas.microsoft.com/office/drawing/2016/5/11/chartex" xmlns:cx6="http://schemas.microsoft.com/office/drawing/2016/5/12/chartex" xmlns:cx7="http://schemas.microsoft.com/office/drawing/2016/5/13/chartex" xmlns:cx8="http://schemas.microsoft.com/office/drawing/2016/5/14/chartex" xmlns:mc="http://schemas.openxmlformats.org/markup-compatibility/2006" xmlns:aink="http://schemas.microsoft.com/office/drawing/2016/ink" xmlns:am3d="http://schemas.microsoft.com/office/drawing/2017/model3d" xmlns:o="urn:schemas-microsoft-com:office:office" xmlns:r="http://schemas.openxmlformats.org/officeDocument/2006/relationships" xmlns:m="http://schemas.openxmlformats.org/officeDocument/2006/math" xmlns:v="urn:schemas-microsoft-com:vml" xmlns:wp14="http://schemas.microsoft.com/office/word/2010/wordprocessingDrawing" xmlns:wp="http://schemas.openxmlformats.org/drawingml/2006/wordprocessingDrawing" xmlns:w10="urn:schemas-microsoft-com:office:word" xmlns:w="http://schemas.openxmlformats.org/wordprocessingml/2006/main" xmlns:w14="http://schemas.microsoft.com/office/word/2010/wordml" xmlns:w15="http://schemas.microsoft.com/office/word/2012/wordml" xmlns:w16cex="http://schemas.microsoft.com/office/word/2018/wordml/cex" xmlns:w16cid="http://schemas.microsoft.com/office/word/2016/wordml/cid" xmlns:w16="http://schemas.microsoft.com/office/word/2018/wordml" xmlns:w16se="http://schemas.microsoft.com/office/word/2015/wordml/symex" xmlns:wpg="http://schemas.microsoft.com/office/word/2010/wordprocessingGroup" xmlns:wpi="http://schemas.microsoft.com/office/word/2010/wordprocessingInk" xmlns:wne="http://schemas.microsoft.com/office/word/2006/wordml" xmlns:wps="http://schemas.microsoft.com/office/word/2010/wordprocessingShape" mc:Ignorable="w14 w15 w16se w16cid w16 w16cex wp14">
+  <w:p>
+    <w:pPr>
+      <w:pStyle w:val="Footer"/>
+    </w:pPr>
+  </w:p>
+</w:ftr>
+</file>
+
+<file path=word/footnotes.xml><?xml version="1.0" encoding="utf-8"?>
+<w:footnotes xmlns:wpc="http://schemas.microsoft.com/office/word/2010/wordprocessingCanvas" xmlns:cx="http://schemas.microsoft.com/office/drawing/2014/chartex" xmlns:cx1="http://schemas.microsoft.com/office/drawing/2015/9/8/chartex" xmlns:cx2="http://schemas.microsoft.com/office/drawing/2015/10/21/chartex" xmlns:cx3="http://schemas.microsoft.com/office/drawing/2016/5/9/chartex" xmlns:cx4="http://schemas.microsoft.com/office/drawing/2016/5/10/chartex" xmlns:cx5="http://schemas.microsoft.com/office/drawing/2016/5/11/chartex" xmlns:cx6="http://schemas.microsoft.com/office/drawing/2016/5/12/chartex" xmlns:cx7="http://schemas.microsoft.com/office/drawing/2016/5/13/chartex" xmlns:cx8="http://schemas.microsoft.com/office/drawing/2016/5/14/chartex" xmlns:mc="http://schemas.openxmlformats.org/markup-compatibility/2006" xmlns:aink="http://schemas.microsoft.com/office/drawing/2016/ink" xmlns:am3d="http://schemas.microsoft.com/office/drawing/2017/model3d" xmlns:o="urn:schemas-microsoft-com:office:office" xmlns:r="http://schemas.openxmlformats.org/officeDocument/2006/relationships" xmlns:m="http://schemas.openxmlformats.org/officeDocument/2006/math" xmlns:v="urn:schemas-microsoft-com:vml" xmlns:wp14="http://schemas.microsoft.com/office/word/2010/wordprocessingDrawing" xmlns:wp="http://schemas.openxmlformats.org/drawingml/2006/wordprocessingDrawing" xmlns:w10="urn:schemas-microsoft-com:office:word" xmlns:w="http://schemas.openxmlformats.org/wordprocessingml/2006/main" xmlns:w14="http://schemas.microsoft.com/office/word/2010/wordml" xmlns:w15="http://schemas.microsoft.com/office/word/2012/wordml" xmlns:w16cex="http://schemas.microsoft.com/office/word/2018/wordml/cex" xmlns:w16cid="http://schemas.microsoft.com/office/word/2016/wordml/cid" xmlns:w16="http://schemas.microsoft.com/office/word/2018/wordml" xmlns:w16se="http://schemas.microsoft.com/office/word/2015/wordml/symex" xmlns:wpg="http://schemas.microsoft.com/office/word/2010/wordprocessingGroup" xmlns:wpi="http://schemas.microsoft.com/office/word/2010/wordprocessingInk" xmlns:wne="http://schemas.microsoft.com/office/word/2006/wordml" xmlns:wps="http://schemas.microsoft.com/office/word/2010/wordprocessingShape" mc:Ignorable="w14 w15 w16se w16cid w16 w16cex wp14">
+  <w:footnote w:type="separator" w:id="-1">
+    <w:p>
+      <w:r>
+        <w:separator/>
+      </w:r>
+    </w:p>
+  </w:footnote>
+  <w:footnote w:type="continuationSeparator" w:id="0">
+    <w:p>
+      <w:r>
+        <w:continuationSeparator/>
+      </w:r>
+    </w:p>
+  </w:footnote>
+</w:footnotes>
+</file>
+
+<file path=word/header1.xml><?xml version="1.0" encoding="utf-8"?>
+<w:hdr xmlns:wpc="http://schemas.microsoft.com/office/word/2010/wordprocessingCanvas" xmlns:cx="http://schemas.microsoft.com/office/drawing/2014/chartex" xmlns:cx1="http://schemas.microsoft.com/office/drawing/2015/9/8/chartex" xmlns:cx2="http://schemas.microsoft.com/office/drawing/2015/10/21/chartex" xmlns:cx3="http://schemas.microsoft.com/office/drawing/2016/5/9/chartex" xmlns:cx4="http://schemas.microsoft.com/office/drawing/2016/5/10/chartex" xmlns:cx5="http://schemas.microsoft.com/office/drawing/2016/5/11/chartex" xmlns:cx6="http://schemas.microsoft.com/office/drawing/2016/5/12/chartex" xmlns:cx7="http://schemas.microsoft.com/office/drawing/2016/5/13/chartex" xmlns:cx8="http://schemas.microsoft.com/office/drawing/2016/5/14/chartex" xmlns:mc="http://schemas.openxmlformats.org/markup-compatibility/2006" xmlns:aink="http://schemas.microsoft.com/office/drawing/2016/ink" xmlns:am3d="http://schemas.microsoft.com/office/drawing/2017/model3d" xmlns:o="urn:schemas-microsoft-com:office:office" xmlns:r="http://schemas.openxmlformats.org/officeDocument/2006/relationships" xmlns:m="http://schemas.openxmlformats.org/officeDocument/2006/math" xmlns:v="urn:schemas-microsoft-com:vml" xmlns:wp14="http://schemas.microsoft.com/office/word/2010/wordprocessingDrawing" xmlns:wp="http://schemas.openxmlformats.org/drawingml/2006/wordprocessingDrawing" xmlns:w10="urn:schemas-microsoft-com:office:word" xmlns:w="http://schemas.openxmlformats.org/wordprocessingml/2006/main" xmlns:w14="http://schemas.microsoft.com/office/word/2010/wordml" xmlns:w15="http://schemas.microsoft.com/office/word/2012/wordml" xmlns:w16cex="http://schemas.microsoft.com/office/word/2018/wordml/cex" xmlns:w16cid="http://schemas.microsoft.com/office/word/2016/wordml/cid" xmlns:w16="http://schemas.microsoft.com/office/word/2018/wordml" xmlns:w16se="http://schemas.microsoft.com/office/word/2015/wordml/symex" xmlns:wpg="http://schemas.microsoft.com/office/word/2010/wordprocessingGroup" xmlns:wpi="http://schemas.microsoft.com/office/word/2010/wordprocessingInk" xmlns:wne="http://schemas.microsoft.com/office/word/2006/wordml" xmlns:wps="http://schemas.microsoft.com/office/word/2010/wordprocessingShape" mc:Ignorable="w14 w15 w16se w16cid w16 w16cex wp14">
+  <w:p>
+    <w:pPr>
+      <w:pStyle w:val="Header"/>
+    </w:pPr>
+  </w:p>
+</w:hdr>
+</file>
+
+<file path=word/header2.xml><?xml version="1.0" encoding="utf-8"?>
+<w:hdr xmlns:wpc="http://schemas.microsoft.com/office/word/2010/wordprocessingCanvas" xmlns:cx="http://schemas.microsoft.com/office/drawing/2014/chartex" xmlns:cx1="http://schemas.microsoft.com/office/drawing/2015/9/8/chartex" xmlns:cx2="http://schemas.microsoft.com/office/drawing/2015/10/21/chartex" xmlns:cx3="http://schemas.microsoft.com/office/drawing/2016/5/9/chartex" xmlns:cx4="http://schemas.microsoft.com/office/drawing/2016/5/10/chartex" xmlns:cx5="http://schemas.microsoft.com/office/drawing/2016/5/11/chartex" xmlns:cx6="http://schemas.microsoft.com/office/drawing/2016/5/12/chartex" xmlns:cx7="http://schemas.microsoft.com/office/drawing/2016/5/13/chartex" xmlns:cx8="http://schemas.microsoft.com/office/drawing/2016/5/14/chartex" xmlns:mc="http://schemas.openxmlformats.org/markup-compatibility/2006" xmlns:aink="http://schemas.microsoft.com/office/drawing/2016/ink" xmlns:am3d="http://schemas.microsoft.com/office/drawing/2017/model3d" xmlns:o="urn:schemas-microsoft-com:office:office" xmlns:r="http://schemas.openxmlformats.org/officeDocument/2006/relationships" xmlns:m="http://schemas.openxmlformats.org/officeDocument/2006/math" xmlns:v="urn:schemas-microsoft-com:vml" xmlns:wp14="http://schemas.microsoft.com/office/word/2010/wordprocessingDrawing" xmlns:wp="http://schemas.openxmlformats.org/drawingml/2006/wordprocessingDrawing" xmlns:w10="urn:schemas-microsoft-com:office:word" xmlns:w="http://schemas.openxmlformats.org/wordprocessingml/2006/main" xmlns:w14="http://schemas.microsoft.com/office/word/2010/wordml" xmlns:w15="http://schemas.microsoft.com/office/word/2012/wordml" xmlns:w16cex="http://schemas.microsoft.com/office/word/2018/wordml/cex" xmlns:w16cid="http://schemas.microsoft.com/office/word/2016/wordml/cid" xmlns:w16="http://schemas.microsoft.com/office/word/2018/wordml" xmlns:w16se="http://schemas.microsoft.com/office/word/2015/wordml/symex" xmlns:wpg="http://schemas.microsoft.com/office/word/2010/wordprocessingGroup" xmlns:wpi="http://schemas.microsoft.com/office/word/2010/wordprocessingInk" xmlns:wne="http://schemas.microsoft.com/office/word/2006/wordml" xmlns:wps="http://schemas.microsoft.com/office/word/2010/wordprocessingShape" mc:Ignorable="w14 w15 w16se w16cid w16 w16cex wp14">
+  <w:p>
+    <w:pPr>
+      <w:pStyle w:val="Header"/>
+      <w:rPr>
+        <w:lang w:val="en-US"/>
+      </w:rPr>
+    </w:pPr>
+    <w:r>
+      <w:rPr>
+        <w:noProof/>
+      </w:rPr>
+      <mc:AlternateContent>
+        <mc:Choice Requires="wps">
+          <w:drawing>
+            <wp:anchor distT="0" distB="0" distL="114300" distR="114300" simplePos="0" relativeHeight="251659264" behindDoc="0" locked="0" layoutInCell="1" allowOverlap="1" wp14:anchorId="4AC0C557" wp14:editId="3E3900C3">
+              <wp:simplePos x="0" y="0"/>
+              <wp:positionH relativeFrom="column">
+                <wp:posOffset>-553720</wp:posOffset>
+              </wp:positionH>
+              <wp:positionV relativeFrom="paragraph">
+                <wp:posOffset>270510</wp:posOffset>
+              </wp:positionV>
+              <wp:extent cx="6493164" cy="0"/>
+              <wp:effectExtent l="0" t="0" r="9525" b="12700"/>
+              <wp:wrapNone/>
+              <wp:docPr id="15" name="Straight Connector 15"/>
+              <wp:cNvGraphicFramePr/>
+              <a:graphic xmlns:a="http://schemas.openxmlformats.org/drawingml/2006/main">
+                <a:graphicData uri="http://schemas.microsoft.com/office/word/2010/wordprocessingShape">
+                  <wps:wsp>
+                    <wps:cNvCnPr/>
+                    <wps:spPr>
+                      <a:xfrm>
+                        <a:off x="0" y="0"/>
+                        <a:ext cx="6493164" cy="0"/>
+                      </a:xfrm>
+                      <a:prstGeom prst="line">
+                        <a:avLst/>
+                      </a:prstGeom>
+                    </wps:spPr>
+                    <wps:style>
+                      <a:lnRef idx="1">
+                        <a:schemeClr val="accent1"/>
+                      </a:lnRef>
+                      <a:fillRef idx="0">
+                        <a:schemeClr val="accent1"/>
+                      </a:fillRef>
+                      <a:effectRef idx="0">
+                        <a:schemeClr val="accent1"/>
+                      </a:effectRef>
+                      <a:fontRef idx="minor">
+                        <a:schemeClr val="tx1"/>
+                      </a:fontRef>
+                    </wps:style>
+                    <wps:bodyPr/>
+                  </wps:wsp>
+                </a:graphicData>
+              </a:graphic>
+            </wp:anchor>
+          </w:drawing>
+        </mc:Choice>
+        <mc:Fallback>
+          <w:pict>
+            <v:line w14:anchorId="7661386C" id="Straight Connector 15" o:spid="_x0000_s1026" style="position:absolute;z-index:251659264;visibility:visible;mso-wrap-style:square;mso-wrap-distance-left:9pt;mso-wrap-distance-top:0;mso-wrap-distance-right:9pt;mso-wrap-distance-bottom:0;mso-position-horizontal:absolute;mso-position-horizontal-relative:text;mso-position-vertical:absolute;mso-position-vertical-relative:text" from="-43.6pt,21.3pt" to="467.65pt,21.3pt" o:gfxdata="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" strokecolor="#4472c4 [3204]" strokeweight=".5pt">
+              <v:stroke joinstyle="miter"/>
+            </v:line>
+          </w:pict>
+        </mc:Fallback>
+      </mc:AlternateContent>
+    </w:r>
+    <w:r>
+      <w:rPr>
+        <w:lang w:val="en-US"/>
+      </w:rPr>
+      <w:t xml:space="preserve">A2020 - LO52 – Rapport TP </w:t>
+    </w:r>
+    <w:r>
+      <w:rPr>
+        <w:lang w:val="en-US"/>
+      </w:rPr>
+      <w:t>--</w:t>
+    </w:r>
+    <w:r>
+      <w:rPr>
+        <w:lang w:val="en-US"/>
+      </w:rPr>
+      <w:t xml:space="preserve">  </w:t>
+    </w:r>
+    <w:r>
+      <w:rPr>
+        <w:lang w:val="en-US"/>
+      </w:rPr>
+      <w:t>TP</w:t>
+    </w:r>
+    <w:r>
+      <w:rPr>
+        <w:lang w:val="en-US"/>
+      </w:rPr>
+      <w:t>1</w:t>
+    </w:r>
+    <w:r>
+      <w:rPr>
+        <w:lang w:val="en-US"/>
+      </w:rPr>
+      <w:t xml:space="preserve">                                                                                </w:t>
+    </w:r>
+    <w:r>
+      <w:rPr>
+        <w:lang w:val="en-US"/>
+      </w:rPr>
+      <w:t>Komi AGOTSI</w:t>
+    </w:r>
+  </w:p>
+</w:hdr>
+</file>
+
+<file path=word/header3.xml><?xml version="1.0" encoding="utf-8"?>
+<w:hdr xmlns:wpc="http://schemas.microsoft.com/office/word/2010/wordprocessingCanvas" xmlns:cx="http://schemas.microsoft.com/office/drawing/2014/chartex" xmlns:cx1="http://schemas.microsoft.com/office/drawing/2015/9/8/chartex" xmlns:cx2="http://schemas.microsoft.com/office/drawing/2015/10/21/chartex" xmlns:cx3="http://schemas.microsoft.com/office/drawing/2016/5/9/chartex" xmlns:cx4="http://schemas.microsoft.com/office/drawing/2016/5/10/chartex" xmlns:cx5="http://schemas.microsoft.com/office/drawing/2016/5/11/chartex" xmlns:cx6="http://schemas.microsoft.com/office/drawing/2016/5/12/chartex" xmlns:cx7="http://schemas.microsoft.com/office/drawing/2016/5/13/chartex" xmlns:cx8="http://schemas.microsoft.com/office/drawing/2016/5/14/chartex" xmlns:mc="http://schemas.openxmlformats.org/markup-compatibility/2006" xmlns:aink="http://schemas.microsoft.com/office/drawing/2016/ink" xmlns:am3d="http://schemas.microsoft.com/office/drawing/2017/model3d" xmlns:o="urn:schemas-microsoft-com:office:office" xmlns:r="http://schemas.openxmlformats.org/officeDocument/2006/relationships" xmlns:m="http://schemas.openxmlformats.org/officeDocument/2006/math" xmlns:v="urn:schemas-microsoft-com:vml" xmlns:wp14="http://schemas.microsoft.com/office/word/2010/wordprocessingDrawing" xmlns:wp="http://schemas.openxmlformats.org/drawingml/2006/wordprocessingDrawing" xmlns:w10="urn:schemas-microsoft-com:office:word" xmlns:w="http://schemas.openxmlformats.org/wordprocessingml/2006/main" xmlns:w14="http://schemas.microsoft.com/office/word/2010/wordml" xmlns:w15="http://schemas.microsoft.com/office/word/2012/wordml" xmlns:w16cex="http://schemas.microsoft.com/office/word/2018/wordml/cex" xmlns:w16cid="http://schemas.microsoft.com/office/word/2016/wordml/cid" xmlns:w16="http://schemas.microsoft.com/office/word/2018/wordml" xmlns:w16se="http://schemas.microsoft.com/office/word/2015/wordml/symex" xmlns:wpg="http://schemas.microsoft.com/office/word/2010/wordprocessingGroup" xmlns:wpi="http://schemas.microsoft.com/office/word/2010/wordprocessingInk" xmlns:wne="http://schemas.microsoft.com/office/word/2006/wordml" xmlns:wps="http://schemas.microsoft.com/office/word/2010/wordprocessingShape" mc:Ignorable="w14 w15 w16se w16cid w16 w16cex wp14">
+  <w:p>
+    <w:pPr>
+      <w:pStyle w:val="Header"/>
+    </w:pPr>
+  </w:p>
+</w:hdr>
+</file>
+
 <file path=word/numbering.xml><?xml version="1.0" encoding="utf-8"?>
 <w:numbering xmlns:wpc="http://schemas.microsoft.com/office/word/2010/wordprocessingCanvas" xmlns:cx="http://schemas.microsoft.com/office/drawing/2014/chartex" xmlns:cx1="http://schemas.microsoft.com/office/drawing/2015/9/8/chartex" xmlns:cx2="http://schemas.microsoft.com/office/drawing/2015/10/21/chartex" xmlns:cx3="http://schemas.microsoft.com/office/drawing/2016/5/9/chartex" xmlns:cx4="http://schemas.microsoft.com/office/drawing/2016/5/10/chartex" xmlns:cx5="http://schemas.microsoft.com/office/drawing/2016/5/11/chartex" xmlns:cx6="http://schemas.microsoft.com/office/drawing/2016/5/12/chartex" xmlns:cx7="http://schemas.microsoft.com/office/drawing/2016/5/13/chartex" xmlns:cx8="http://schemas.microsoft.com/office/drawing/2016/5/14/chartex" xmlns:mc="http://schemas.openxmlformats.org/markup-compatibility/2006" xmlns:aink="http://schemas.microsoft.com/office/drawing/2016/ink" xmlns:am3d="http://schemas.microsoft.com/office/drawing/2017/model3d" xmlns:o="urn:schemas-microsoft-com:office:office" xmlns:r="http://schemas.openxmlformats.org/officeDocument/2006/relationships" xmlns:m="http://schemas.openxmlformats.org/officeDocument/2006/math" xmlns:v="urn:schemas-microsoft-com:vml" xmlns:wp14="http://schemas.microsoft.com/office/word/2010/wordprocessingDrawing" xmlns:wp="http://schemas.openxmlformats.org/drawingml/2006/wordprocessingDrawing" xmlns:w10="urn:schemas-microsoft-com:office:word" xmlns:w="http://schemas.openxmlformats.org/wordprocessingml/2006/main" xmlns:w14="http://schemas.microsoft.com/office/word/2010/wordml" xmlns:w15="http://schemas.microsoft.com/office/word/2012/wordml" xmlns:w16cex="http://schemas.microsoft.com/office/word/2018/wordml/cex" xmlns:w16cid="http://schemas.microsoft.com/office/word/2016/wordml/cid" xmlns:w16="http://schemas.microsoft.com/office/word/2018/wordml" xmlns:w16se="http://schemas.microsoft.com/office/word/2015/wordml/symex" xmlns:wpg="http://schemas.microsoft.com/office/word/2010/wordprocessingGroup" xmlns:wpi="http://schemas.microsoft.com/office/word/2010/wordprocessingInk" xmlns:wne="http://schemas.microsoft.com/office/word/2006/wordml" xmlns:wps="http://schemas.microsoft.com/office/word/2010/wordprocessingShape" mc:Ignorable="w14 w15 w16se w16cid w16 w16cex wp14">
   <w:abstractNum w:abstractNumId="0" w15:restartNumberingAfterBreak="0">
+    <w:nsid w:val="09D85D73"/>
+    <w:multiLevelType w:val="hybridMultilevel"/>
+    <w:tmpl w:val="7C346AEC"/>
+    <w:lvl w:ilvl="0" w:tplc="08090001">
+      <w:start w:val="1"/>
+      <w:numFmt w:val="bullet"/>
+      <w:lvlText w:val=""/>
+      <w:lvlJc w:val="left"/>
+      <w:pPr>
+        <w:ind w:left="1160" w:hanging="360"/>
+      </w:pPr>
+      <w:rPr>
+        <w:rFonts w:ascii="Symbol" w:hAnsi="Symbol" w:hint="default"/>
+      </w:rPr>
+    </w:lvl>
+    <w:lvl w:ilvl="1" w:tplc="08090003" w:tentative="1">
+      <w:start w:val="1"/>
+      <w:numFmt w:val="bullet"/>
+      <w:lvlText w:val="o"/>
+      <w:lvlJc w:val="left"/>
+      <w:pPr>
+        <w:ind w:left="1880" w:hanging="360"/>
+      </w:pPr>
+      <w:rPr>
+        <w:rFonts w:ascii="Courier New" w:hAnsi="Courier New" w:hint="default"/>
+      </w:rPr>
+    </w:lvl>
+    <w:lvl w:ilvl="2" w:tplc="08090005" w:tentative="1">
+      <w:start w:val="1"/>
+      <w:numFmt w:val="bullet"/>
+      <w:lvlText w:val=""/>
+      <w:lvlJc w:val="left"/>
+      <w:pPr>
+        <w:ind w:left="2600" w:hanging="360"/>
+      </w:pPr>
+      <w:rPr>
+        <w:rFonts w:ascii="Wingdings" w:hAnsi="Wingdings" w:hint="default"/>
+      </w:rPr>
+    </w:lvl>
+    <w:lvl w:ilvl="3" w:tplc="08090001" w:tentative="1">
+      <w:start w:val="1"/>
+      <w:numFmt w:val="bullet"/>
+      <w:lvlText w:val=""/>
+      <w:lvlJc w:val="left"/>
+      <w:pPr>
+        <w:ind w:left="3320" w:hanging="360"/>
+      </w:pPr>
+      <w:rPr>
+        <w:rFonts w:ascii="Symbol" w:hAnsi="Symbol" w:hint="default"/>
+      </w:rPr>
+    </w:lvl>
+    <w:lvl w:ilvl="4" w:tplc="08090003" w:tentative="1">
+      <w:start w:val="1"/>
+      <w:numFmt w:val="bullet"/>
+      <w:lvlText w:val="o"/>
+      <w:lvlJc w:val="left"/>
+      <w:pPr>
+        <w:ind w:left="4040" w:hanging="360"/>
+      </w:pPr>
+      <w:rPr>
+        <w:rFonts w:ascii="Courier New" w:hAnsi="Courier New" w:hint="default"/>
+      </w:rPr>
+    </w:lvl>
+    <w:lvl w:ilvl="5" w:tplc="08090005" w:tentative="1">
+      <w:start w:val="1"/>
+      <w:numFmt w:val="bullet"/>
+      <w:lvlText w:val=""/>
+      <w:lvlJc w:val="left"/>
+      <w:pPr>
+        <w:ind w:left="4760" w:hanging="360"/>
+      </w:pPr>
+      <w:rPr>
+        <w:rFonts w:ascii="Wingdings" w:hAnsi="Wingdings" w:hint="default"/>
+      </w:rPr>
+    </w:lvl>
+    <w:lvl w:ilvl="6" w:tplc="08090001" w:tentative="1">
+      <w:start w:val="1"/>
+      <w:numFmt w:val="bullet"/>
+      <w:lvlText w:val=""/>
+      <w:lvlJc w:val="left"/>
+      <w:pPr>
+        <w:ind w:left="5480" w:hanging="360"/>
+      </w:pPr>
+      <w:rPr>
+        <w:rFonts w:ascii="Symbol" w:hAnsi="Symbol" w:hint="default"/>
+      </w:rPr>
+    </w:lvl>
+    <w:lvl w:ilvl="7" w:tplc="08090003" w:tentative="1">
+      <w:start w:val="1"/>
+      <w:numFmt w:val="bullet"/>
+      <w:lvlText w:val="o"/>
+      <w:lvlJc w:val="left"/>
+      <w:pPr>
+        <w:ind w:left="6200" w:hanging="360"/>
+      </w:pPr>
+      <w:rPr>
+        <w:rFonts w:ascii="Courier New" w:hAnsi="Courier New" w:hint="default"/>
+      </w:rPr>
+    </w:lvl>
+    <w:lvl w:ilvl="8" w:tplc="08090005" w:tentative="1">
+      <w:start w:val="1"/>
+      <w:numFmt w:val="bullet"/>
+      <w:lvlText w:val=""/>
+      <w:lvlJc w:val="left"/>
+      <w:pPr>
+        <w:ind w:left="6920" w:hanging="360"/>
+      </w:pPr>
+      <w:rPr>
+        <w:rFonts w:ascii="Wingdings" w:hAnsi="Wingdings" w:hint="default"/>
+      </w:rPr>
+    </w:lvl>
+  </w:abstractNum>
+  <w:abstractNum w:abstractNumId="1" w15:restartNumberingAfterBreak="0">
     <w:nsid w:val="0E447D87"/>
     <w:multiLevelType w:val="hybridMultilevel"/>
     <w:tmpl w:val="53E636C2"/>
@@ -1232,7 +4073,7 @@
       </w:pPr>
     </w:lvl>
   </w:abstractNum>
-  <w:abstractNum w:abstractNumId="1" w15:restartNumberingAfterBreak="0">
+  <w:abstractNum w:abstractNumId="2" w15:restartNumberingAfterBreak="0">
     <w:nsid w:val="1C76185F"/>
     <w:multiLevelType w:val="hybridMultilevel"/>
     <w:tmpl w:val="CDDACAF8"/>
@@ -1321,7 +4162,7 @@
       </w:pPr>
     </w:lvl>
   </w:abstractNum>
-  <w:abstractNum w:abstractNumId="2" w15:restartNumberingAfterBreak="0">
+  <w:abstractNum w:abstractNumId="3" w15:restartNumberingAfterBreak="0">
     <w:nsid w:val="515331E9"/>
     <w:multiLevelType w:val="multilevel"/>
     <w:tmpl w:val="0254C4FE"/>
@@ -1434,7 +4275,7 @@
       </w:rPr>
     </w:lvl>
   </w:abstractNum>
-  <w:abstractNum w:abstractNumId="3" w15:restartNumberingAfterBreak="0">
+  <w:abstractNum w:abstractNumId="4" w15:restartNumberingAfterBreak="0">
     <w:nsid w:val="66440334"/>
     <w:multiLevelType w:val="hybridMultilevel"/>
     <w:tmpl w:val="30F46A62"/>
@@ -1524,16 +4365,19 @@
     </w:lvl>
   </w:abstractNum>
   <w:num w:numId="1">
+    <w:abstractNumId w:val="2"/>
+  </w:num>
+  <w:num w:numId="2">
     <w:abstractNumId w:val="1"/>
   </w:num>
-  <w:num w:numId="2">
-    <w:abstractNumId w:val="0"/>
-  </w:num>
   <w:num w:numId="3">
-    <w:abstractNumId w:val="2"/>
+    <w:abstractNumId w:val="3"/>
   </w:num>
   <w:num w:numId="4">
-    <w:abstractNumId w:val="3"/>
+    <w:abstractNumId w:val="4"/>
+  </w:num>
+  <w:num w:numId="5">
+    <w:abstractNumId w:val="0"/>
   </w:num>
 </w:numbering>
 </file>
@@ -1986,6 +4830,71 @@
       <w:contextualSpacing/>
     </w:pPr>
   </w:style>
+  <w:style w:type="character" w:styleId="Hyperlink">
+    <w:name w:val="Hyperlink"/>
+    <w:basedOn w:val="DefaultParagraphFont"/>
+    <w:uiPriority w:val="99"/>
+    <w:unhideWhenUsed/>
+    <w:rsid w:val="001B7903"/>
+    <w:rPr>
+      <w:color w:val="0563C1" w:themeColor="hyperlink"/>
+      <w:u w:val="single"/>
+    </w:rPr>
+  </w:style>
+  <w:style w:type="character" w:styleId="UnresolvedMention">
+    <w:name w:val="Unresolved Mention"/>
+    <w:basedOn w:val="DefaultParagraphFont"/>
+    <w:uiPriority w:val="99"/>
+    <w:semiHidden/>
+    <w:unhideWhenUsed/>
+    <w:rsid w:val="001B7903"/>
+    <w:rPr>
+      <w:color w:val="605E5C"/>
+      <w:shd w:val="clear" w:color="auto" w:fill="E1DFDD"/>
+    </w:rPr>
+  </w:style>
+  <w:style w:type="paragraph" w:styleId="Header">
+    <w:name w:val="header"/>
+    <w:basedOn w:val="Normal"/>
+    <w:link w:val="HeaderChar"/>
+    <w:uiPriority w:val="99"/>
+    <w:unhideWhenUsed/>
+    <w:rsid w:val="00F76D93"/>
+    <w:pPr>
+      <w:tabs>
+        <w:tab w:val="center" w:pos="4513"/>
+        <w:tab w:val="right" w:pos="9026"/>
+      </w:tabs>
+    </w:pPr>
+  </w:style>
+  <w:style w:type="character" w:customStyle="1" w:styleId="HeaderChar">
+    <w:name w:val="Header Char"/>
+    <w:basedOn w:val="DefaultParagraphFont"/>
+    <w:link w:val="Header"/>
+    <w:uiPriority w:val="99"/>
+    <w:rsid w:val="00F76D93"/>
+  </w:style>
+  <w:style w:type="paragraph" w:styleId="Footer">
+    <w:name w:val="footer"/>
+    <w:basedOn w:val="Normal"/>
+    <w:link w:val="FooterChar"/>
+    <w:uiPriority w:val="99"/>
+    <w:unhideWhenUsed/>
+    <w:rsid w:val="00F76D93"/>
+    <w:pPr>
+      <w:tabs>
+        <w:tab w:val="center" w:pos="4513"/>
+        <w:tab w:val="right" w:pos="9026"/>
+      </w:tabs>
+    </w:pPr>
+  </w:style>
+  <w:style w:type="character" w:customStyle="1" w:styleId="FooterChar">
+    <w:name w:val="Footer Char"/>
+    <w:basedOn w:val="DefaultParagraphFont"/>
+    <w:link w:val="Footer"/>
+    <w:uiPriority w:val="99"/>
+    <w:rsid w:val="00F76D93"/>
+  </w:style>
 </w:styles>
 </file>
 

</xml_diff>

<commit_message>
TP4 done --last modif
</commit_message>
<xml_diff>
--- a/Rapport TP AGOTSI Gedeon.docx
+++ b/Rapport TP AGOTSI Gedeon.docx
@@ -626,6 +626,8 @@
         </w:rPr>
         <w:sectPr>
           <w:headerReference w:type="default" r:id="rId9"/>
+          <w:footerReference w:type="even" r:id="rId10"/>
+          <w:footerReference w:type="default" r:id="rId11"/>
           <w:pgSz w:w="11906" w:h="16838"/>
           <w:pgMar w:top="1440" w:right="1440" w:bottom="1440" w:left="1440" w:header="708" w:footer="708" w:gutter="0"/>
           <w:cols w:space="708"/>
@@ -692,7 +694,7 @@
             </w:rPr>
             <w:fldChar w:fldCharType="separate"/>
           </w:r>
-          <w:hyperlink r:id="rId10" w:anchor="_Toc60167003" w:history="1">
+          <w:hyperlink r:id="rId12" w:anchor="_Toc60167003" w:history="1">
             <w:r>
               <w:rPr>
                 <w:rStyle w:val="Lienhypertexte"/>
@@ -1016,7 +1018,7 @@
                 <w:noProof/>
                 <w:webHidden/>
               </w:rPr>
-              <w:t>6</w:t>
+              <w:t>5</w:t>
             </w:r>
             <w:r>
               <w:rPr>
@@ -1108,7 +1110,7 @@
                 <w:noProof/>
                 <w:webHidden/>
               </w:rPr>
-              <w:t>11</w:t>
+              <w:t>10</w:t>
             </w:r>
             <w:r>
               <w:rPr>
@@ -1134,7 +1136,7 @@
               <w:noProof/>
             </w:rPr>
           </w:pPr>
-          <w:hyperlink r:id="rId11" w:anchor="_Toc60167008" w:history="1">
+          <w:hyperlink r:id="rId13" w:anchor="_Toc60167008" w:history="1">
             <w:r>
               <w:rPr>
                 <w:rStyle w:val="Lienhypertexte"/>
@@ -1182,7 +1184,7 @@
                 <w:noProof/>
                 <w:webHidden/>
               </w:rPr>
-              <w:t>12</w:t>
+              <w:t>11</w:t>
             </w:r>
             <w:r>
               <w:rPr>
@@ -1274,7 +1276,7 @@
                 <w:noProof/>
                 <w:webHidden/>
               </w:rPr>
-              <w:t>13</w:t>
+              <w:t>12</w:t>
             </w:r>
             <w:r>
               <w:rPr>
@@ -1366,7 +1368,7 @@
                 <w:noProof/>
                 <w:webHidden/>
               </w:rPr>
-              <w:t>13</w:t>
+              <w:t>12</w:t>
             </w:r>
             <w:r>
               <w:rPr>
@@ -1458,7 +1460,7 @@
                 <w:noProof/>
                 <w:webHidden/>
               </w:rPr>
-              <w:t>13</w:t>
+              <w:t>12</w:t>
             </w:r>
             <w:r>
               <w:rPr>
@@ -1550,7 +1552,7 @@
                 <w:noProof/>
                 <w:webHidden/>
               </w:rPr>
-              <w:t>13</w:t>
+              <w:t>12</w:t>
             </w:r>
             <w:r>
               <w:rPr>
@@ -1642,7 +1644,7 @@
                 <w:noProof/>
                 <w:webHidden/>
               </w:rPr>
-              <w:t>13</w:t>
+              <w:t>12</w:t>
             </w:r>
             <w:r>
               <w:rPr>
@@ -1734,7 +1736,7 @@
                 <w:noProof/>
                 <w:webHidden/>
               </w:rPr>
-              <w:t>14</w:t>
+              <w:t>13</w:t>
             </w:r>
             <w:r>
               <w:rPr>
@@ -1826,7 +1828,7 @@
                 <w:noProof/>
                 <w:webHidden/>
               </w:rPr>
-              <w:t>14</w:t>
+              <w:t>13</w:t>
             </w:r>
             <w:r>
               <w:rPr>
@@ -1918,7 +1920,7 @@
                 <w:noProof/>
                 <w:webHidden/>
               </w:rPr>
-              <w:t>14</w:t>
+              <w:t>13</w:t>
             </w:r>
             <w:r>
               <w:rPr>
@@ -2010,7 +2012,7 @@
                 <w:noProof/>
                 <w:webHidden/>
               </w:rPr>
-              <w:t>15</w:t>
+              <w:t>14</w:t>
             </w:r>
             <w:r>
               <w:rPr>
@@ -2036,7 +2038,7 @@
               <w:noProof/>
             </w:rPr>
           </w:pPr>
-          <w:hyperlink r:id="rId12" w:anchor="_Toc60167018" w:history="1">
+          <w:hyperlink r:id="rId14" w:anchor="_Toc60167018" w:history="1">
             <w:r>
               <w:rPr>
                 <w:rStyle w:val="Lienhypertexte"/>
@@ -2084,7 +2086,7 @@
                 <w:noProof/>
                 <w:webHidden/>
               </w:rPr>
-              <w:t>16</w:t>
+              <w:t>15</w:t>
             </w:r>
             <w:r>
               <w:rPr>
@@ -2176,7 +2178,7 @@
                 <w:noProof/>
                 <w:webHidden/>
               </w:rPr>
-              <w:t>17</w:t>
+              <w:t>16</w:t>
             </w:r>
             <w:r>
               <w:rPr>
@@ -2268,7 +2270,7 @@
                 <w:noProof/>
                 <w:webHidden/>
               </w:rPr>
-              <w:t>17</w:t>
+              <w:t>16</w:t>
             </w:r>
             <w:r>
               <w:rPr>
@@ -2360,7 +2362,7 @@
                 <w:noProof/>
                 <w:webHidden/>
               </w:rPr>
-              <w:t>19</w:t>
+              <w:t>18</w:t>
             </w:r>
             <w:r>
               <w:rPr>
@@ -2452,7 +2454,7 @@
                 <w:noProof/>
                 <w:webHidden/>
               </w:rPr>
-              <w:t>20</w:t>
+              <w:t>19</w:t>
             </w:r>
             <w:r>
               <w:rPr>
@@ -2526,7 +2528,7 @@
                 <w:noProof/>
                 <w:webHidden/>
               </w:rPr>
-              <w:t>20</w:t>
+              <w:t>19</w:t>
             </w:r>
             <w:r>
               <w:rPr>
@@ -2600,7 +2602,7 @@
                 <w:noProof/>
                 <w:webHidden/>
               </w:rPr>
-              <w:t>21</w:t>
+              <w:t>20</w:t>
             </w:r>
             <w:r>
               <w:rPr>
@@ -2626,7 +2628,7 @@
               <w:noProof/>
             </w:rPr>
           </w:pPr>
-          <w:hyperlink r:id="rId13" w:anchor="_Toc60167025" w:history="1">
+          <w:hyperlink r:id="rId15" w:anchor="_Toc60167025" w:history="1">
             <w:r>
               <w:rPr>
                 <w:rStyle w:val="Lienhypertexte"/>
@@ -2674,7 +2676,7 @@
                 <w:noProof/>
                 <w:webHidden/>
               </w:rPr>
-              <w:t>24</w:t>
+              <w:t>23</w:t>
             </w:r>
             <w:r>
               <w:rPr>
@@ -2766,7 +2768,7 @@
                 <w:noProof/>
                 <w:webHidden/>
               </w:rPr>
-              <w:t>25</w:t>
+              <w:t>24</w:t>
             </w:r>
             <w:r>
               <w:rPr>
@@ -2858,7 +2860,7 @@
                 <w:noProof/>
                 <w:webHidden/>
               </w:rPr>
-              <w:t>25</w:t>
+              <w:t>24</w:t>
             </w:r>
             <w:r>
               <w:rPr>
@@ -2932,7 +2934,7 @@
                 <w:noProof/>
                 <w:webHidden/>
               </w:rPr>
-              <w:t>25</w:t>
+              <w:t>24</w:t>
             </w:r>
             <w:r>
               <w:rPr>
@@ -3024,7 +3026,7 @@
                 <w:noProof/>
                 <w:webHidden/>
               </w:rPr>
-              <w:t>28</w:t>
+              <w:t>27</w:t>
             </w:r>
             <w:r>
               <w:rPr>
@@ -3116,7 +3118,7 @@
                 <w:noProof/>
                 <w:webHidden/>
               </w:rPr>
-              <w:t>30</w:t>
+              <w:t>29</w:t>
             </w:r>
             <w:r>
               <w:rPr>
@@ -3447,6 +3449,8 @@
     <w:p/>
     <w:p/>
     <w:p/>
+    <w:p/>
+    <w:p/>
     <w:p>
       <w:pPr>
         <w:pStyle w:val="Paragraphedeliste"/>
@@ -3466,6 +3470,7 @@
           <w:sz w:val="32"/>
           <w:szCs w:val="32"/>
         </w:rPr>
+        <w:lastRenderedPageBreak/>
         <w:t>Mise en place de l’environnement de développement</w:t>
       </w:r>
       <w:bookmarkEnd w:id="2"/>
@@ -3476,7 +3481,6 @@
         <w:jc w:val="both"/>
       </w:pPr>
       <w:r>
-        <w:lastRenderedPageBreak/>
         <w:t xml:space="preserve">L’objectif est de faire une prise en main de l’outil </w:t>
       </w:r>
       <w:r>
@@ -3622,7 +3626,7 @@
                     <pic:cNvPicPr/>
                   </pic:nvPicPr>
                   <pic:blipFill>
-                    <a:blip r:embed="rId14">
+                    <a:blip r:embed="rId16">
                       <a:extLst>
                         <a:ext uri="{28A0092B-C50C-407E-A947-70E740481C1C}">
                           <a14:useLocalDpi xmlns:a14="http://schemas.microsoft.com/office/drawing/2010/main" val="0"/>
@@ -3691,7 +3695,7 @@
                     <pic:cNvPicPr/>
                   </pic:nvPicPr>
                   <pic:blipFill>
-                    <a:blip r:embed="rId15">
+                    <a:blip r:embed="rId17">
                       <a:extLst>
                         <a:ext uri="{28A0092B-C50C-407E-A947-70E740481C1C}">
                           <a14:useLocalDpi xmlns:a14="http://schemas.microsoft.com/office/drawing/2010/main" val="0"/>
@@ -3756,7 +3760,7 @@
                     <pic:cNvPicPr/>
                   </pic:nvPicPr>
                   <pic:blipFill>
-                    <a:blip r:embed="rId16">
+                    <a:blip r:embed="rId18">
                       <a:extLst>
                         <a:ext uri="{28A0092B-C50C-407E-A947-70E740481C1C}">
                           <a14:useLocalDpi xmlns:a14="http://schemas.microsoft.com/office/drawing/2010/main" val="0"/>
@@ -3814,7 +3818,7 @@
                     <pic:cNvPicPr/>
                   </pic:nvPicPr>
                   <pic:blipFill>
-                    <a:blip r:embed="rId17">
+                    <a:blip r:embed="rId19">
                       <a:extLst>
                         <a:ext uri="{28A0092B-C50C-407E-A947-70E740481C1C}">
                           <a14:useLocalDpi xmlns:a14="http://schemas.microsoft.com/office/drawing/2010/main" val="0"/>
@@ -3883,7 +3887,7 @@
                     <pic:cNvPicPr/>
                   </pic:nvPicPr>
                   <pic:blipFill>
-                    <a:blip r:embed="rId18">
+                    <a:blip r:embed="rId20">
                       <a:extLst>
                         <a:ext uri="{28A0092B-C50C-407E-A947-70E740481C1C}">
                           <a14:useLocalDpi xmlns:a14="http://schemas.microsoft.com/office/drawing/2010/main" val="0"/>
@@ -4064,7 +4068,7 @@
       <w:r>
         <w:t xml:space="preserve">) est faite en suivant le guide officiel : </w:t>
       </w:r>
-      <w:hyperlink r:id="rId19" w:history="1">
+      <w:hyperlink r:id="rId21" w:history="1">
         <w:r>
           <w:rPr>
             <w:rStyle w:val="Lienhypertexte"/>
@@ -4217,7 +4221,7 @@
                     <pic:cNvPicPr/>
                   </pic:nvPicPr>
                   <pic:blipFill>
-                    <a:blip r:embed="rId20" cstate="print">
+                    <a:blip r:embed="rId22" cstate="print">
                       <a:extLst>
                         <a:ext uri="{28A0092B-C50C-407E-A947-70E740481C1C}">
                           <a14:useLocalDpi xmlns:a14="http://schemas.microsoft.com/office/drawing/2010/main" val="0"/>
@@ -4330,7 +4334,7 @@
                     <pic:cNvPicPr/>
                   </pic:nvPicPr>
                   <pic:blipFill>
-                    <a:blip r:embed="rId21" cstate="print">
+                    <a:blip r:embed="rId23" cstate="print">
                       <a:extLst>
                         <a:ext uri="{28A0092B-C50C-407E-A947-70E740481C1C}">
                           <a14:useLocalDpi xmlns:a14="http://schemas.microsoft.com/office/drawing/2010/main" val="0"/>
@@ -4454,7 +4458,7 @@
                     <pic:cNvPicPr/>
                   </pic:nvPicPr>
                   <pic:blipFill>
-                    <a:blip r:embed="rId22">
+                    <a:blip r:embed="rId24">
                       <a:extLst>
                         <a:ext uri="{28A0092B-C50C-407E-A947-70E740481C1C}">
                           <a14:useLocalDpi xmlns:a14="http://schemas.microsoft.com/office/drawing/2010/main" val="0"/>
@@ -4575,7 +4579,7 @@
                     <pic:cNvPicPr/>
                   </pic:nvPicPr>
                   <pic:blipFill>
-                    <a:blip r:embed="rId23" cstate="print">
+                    <a:blip r:embed="rId25" cstate="print">
                       <a:extLst>
                         <a:ext uri="{28A0092B-C50C-407E-A947-70E740481C1C}">
                           <a14:useLocalDpi xmlns:a14="http://schemas.microsoft.com/office/drawing/2010/main" val="0"/>
@@ -4651,7 +4655,7 @@
                     <pic:cNvPicPr/>
                   </pic:nvPicPr>
                   <pic:blipFill>
-                    <a:blip r:embed="rId24">
+                    <a:blip r:embed="rId26">
                       <a:extLst>
                         <a:ext uri="{28A0092B-C50C-407E-A947-70E740481C1C}">
                           <a14:useLocalDpi xmlns:a14="http://schemas.microsoft.com/office/drawing/2010/main" val="0"/>
@@ -4724,7 +4728,7 @@
                     <pic:cNvPicPr/>
                   </pic:nvPicPr>
                   <pic:blipFill>
-                    <a:blip r:embed="rId25">
+                    <a:blip r:embed="rId27">
                       <a:extLst>
                         <a:ext uri="{28A0092B-C50C-407E-A947-70E740481C1C}">
                           <a14:useLocalDpi xmlns:a14="http://schemas.microsoft.com/office/drawing/2010/main" val="0"/>
@@ -4774,7 +4778,7 @@
                     <pic:cNvPicPr/>
                   </pic:nvPicPr>
                   <pic:blipFill>
-                    <a:blip r:embed="rId26">
+                    <a:blip r:embed="rId28">
                       <a:extLst>
                         <a:ext uri="{28A0092B-C50C-407E-A947-70E740481C1C}">
                           <a14:useLocalDpi xmlns:a14="http://schemas.microsoft.com/office/drawing/2010/main" val="0"/>
@@ -5001,7 +5005,7 @@
                     <pic:cNvPicPr/>
                   </pic:nvPicPr>
                   <pic:blipFill>
-                    <a:blip r:embed="rId27" cstate="print">
+                    <a:blip r:embed="rId29" cstate="print">
                       <a:extLst>
                         <a:ext uri="{28A0092B-C50C-407E-A947-70E740481C1C}">
                           <a14:useLocalDpi xmlns:a14="http://schemas.microsoft.com/office/drawing/2010/main" val="0"/>
@@ -5050,7 +5054,7 @@
                     <pic:cNvPicPr/>
                   </pic:nvPicPr>
                   <pic:blipFill>
-                    <a:blip r:embed="rId28" cstate="print">
+                    <a:blip r:embed="rId30" cstate="print">
                       <a:extLst>
                         <a:ext uri="{28A0092B-C50C-407E-A947-70E740481C1C}">
                           <a14:useLocalDpi xmlns:a14="http://schemas.microsoft.com/office/drawing/2010/main" val="0"/>
@@ -7153,7 +7157,7 @@
       <w:r>
         <w:t xml:space="preserve"> (</w:t>
       </w:r>
-      <w:hyperlink r:id="rId29" w:history="1">
+      <w:hyperlink r:id="rId31" w:history="1">
         <w:r>
           <w:rPr>
             <w:rStyle w:val="Lienhypertexte"/>
@@ -9639,7 +9643,7 @@
       <w:r>
         <w:t xml:space="preserve"> ici (</w:t>
       </w:r>
-      <w:hyperlink r:id="rId30" w:history="1">
+      <w:hyperlink r:id="rId32" w:history="1">
         <w:r>
           <w:rPr>
             <w:rStyle w:val="Lienhypertexte"/>
@@ -10614,7 +10618,7 @@
         </w:rPr>
         <w:t>(</w:t>
       </w:r>
-      <w:hyperlink r:id="rId31" w:history="1">
+      <w:hyperlink r:id="rId33" w:history="1">
         <w:r>
           <w:rPr>
             <w:rStyle w:val="Lienhypertexte"/>
@@ -12984,7 +12988,7 @@
       <w:r>
         <w:t xml:space="preserve"> ( </w:t>
       </w:r>
-      <w:hyperlink r:id="rId32" w:history="1">
+      <w:hyperlink r:id="rId34" w:history="1">
         <w:r>
           <w:rPr>
             <w:rStyle w:val="Lienhypertexte"/>
@@ -14284,7 +14288,7 @@
         </w:rPr>
         <w:t xml:space="preserve">Nous avons trouvé le fichier sym_keyboard_delete.png dans le projet git clone </w:t>
       </w:r>
-      <w:hyperlink r:id="rId33" w:history="1">
+      <w:hyperlink r:id="rId35" w:history="1">
         <w:r>
           <w:rPr>
             <w:rStyle w:val="Lienhypertexte"/>
@@ -17122,7 +17126,7 @@
                     <pic:cNvPicPr/>
                   </pic:nvPicPr>
                   <pic:blipFill>
-                    <a:blip r:embed="rId34" cstate="print">
+                    <a:blip r:embed="rId36" cstate="print">
                       <a:extLst>
                         <a:ext uri="{28A0092B-C50C-407E-A947-70E740481C1C}">
                           <a14:useLocalDpi xmlns:a14="http://schemas.microsoft.com/office/drawing/2010/main" val="0"/>
@@ -29797,7 +29801,7 @@
                     <pic:cNvPicPr/>
                   </pic:nvPicPr>
                   <pic:blipFill>
-                    <a:blip r:embed="rId35" cstate="print">
+                    <a:blip r:embed="rId37" cstate="print">
                       <a:extLst>
                         <a:ext uri="{28A0092B-C50C-407E-A947-70E740481C1C}">
                           <a14:useLocalDpi xmlns:a14="http://schemas.microsoft.com/office/drawing/2010/main" val="0"/>
@@ -29843,7 +29847,7 @@
                     <pic:cNvPicPr/>
                   </pic:nvPicPr>
                   <pic:blipFill>
-                    <a:blip r:embed="rId36" cstate="print">
+                    <a:blip r:embed="rId38" cstate="print">
                       <a:extLst>
                         <a:ext uri="{28A0092B-C50C-407E-A947-70E740481C1C}">
                           <a14:useLocalDpi xmlns:a14="http://schemas.microsoft.com/office/drawing/2010/main" val="0"/>
@@ -29907,7 +29911,7 @@
           <w:color w:val="000000"/>
         </w:rPr>
       </w:pPr>
-      <w:hyperlink r:id="rId37" w:history="1">
+      <w:hyperlink r:id="rId39" w:history="1">
         <w:r>
           <w:rPr>
             <w:rStyle w:val="Lienhypertexte"/>
@@ -30137,7 +30141,7 @@
           <w:rFonts w:ascii="Times" w:hAnsi="Times" w:cs="Menlo"/>
           <w:color w:val="000000"/>
         </w:rPr>
-        <w:t>Ce cours m’a permis d’appréhender plus clairement de l’architecture d’Android, de créer des applications utilisant les fonctions natives et même modifier le noyau d’Android afin d’ajouter des composants et produits.</w:t>
+        <w:t>Ce cours m’a permis d’appréhender plus clairement  l’architecture d’Android, de créer des applications utilisant les fonctions natives et même modifier le noyau d’Android afin d’ajouter des composants et produits.</w:t>
       </w:r>
     </w:p>
     <w:sectPr>
@@ -30167,6 +30171,123 @@
     </w:p>
   </w:endnote>
 </w:endnotes>
+</file>
+
+<file path=word/footer1.xml><?xml version="1.0" encoding="utf-8"?>
+<w:ftr xmlns:wpc="http://schemas.microsoft.com/office/word/2010/wordprocessingCanvas" xmlns:cx="http://schemas.microsoft.com/office/drawing/2014/chartex" xmlns:cx1="http://schemas.microsoft.com/office/drawing/2015/9/8/chartex" xmlns:cx2="http://schemas.microsoft.com/office/drawing/2015/10/21/chartex" xmlns:cx3="http://schemas.microsoft.com/office/drawing/2016/5/9/chartex" xmlns:cx4="http://schemas.microsoft.com/office/drawing/2016/5/10/chartex" xmlns:cx5="http://schemas.microsoft.com/office/drawing/2016/5/11/chartex" xmlns:cx6="http://schemas.microsoft.com/office/drawing/2016/5/12/chartex" xmlns:cx7="http://schemas.microsoft.com/office/drawing/2016/5/13/chartex" xmlns:cx8="http://schemas.microsoft.com/office/drawing/2016/5/14/chartex" xmlns:mc="http://schemas.openxmlformats.org/markup-compatibility/2006" xmlns:aink="http://schemas.microsoft.com/office/drawing/2016/ink" xmlns:am3d="http://schemas.microsoft.com/office/drawing/2017/model3d" xmlns:o="urn:schemas-microsoft-com:office:office" xmlns:r="http://schemas.openxmlformats.org/officeDocument/2006/relationships" xmlns:m="http://schemas.openxmlformats.org/officeDocument/2006/math" xmlns:v="urn:schemas-microsoft-com:vml" xmlns:wp14="http://schemas.microsoft.com/office/word/2010/wordprocessingDrawing" xmlns:wp="http://schemas.openxmlformats.org/drawingml/2006/wordprocessingDrawing" xmlns:w10="urn:schemas-microsoft-com:office:word" xmlns:w="http://schemas.openxmlformats.org/wordprocessingml/2006/main" xmlns:w14="http://schemas.microsoft.com/office/word/2010/wordml" xmlns:w15="http://schemas.microsoft.com/office/word/2012/wordml" xmlns:w16cex="http://schemas.microsoft.com/office/word/2018/wordml/cex" xmlns:w16cid="http://schemas.microsoft.com/office/word/2016/wordml/cid" xmlns:w16="http://schemas.microsoft.com/office/word/2018/wordml" xmlns:w16se="http://schemas.microsoft.com/office/word/2015/wordml/symex" xmlns:wpg="http://schemas.microsoft.com/office/word/2010/wordprocessingGroup" xmlns:wpi="http://schemas.microsoft.com/office/word/2010/wordprocessingInk" xmlns:wne="http://schemas.microsoft.com/office/word/2006/wordml" xmlns:wps="http://schemas.microsoft.com/office/word/2010/wordprocessingShape" mc:Ignorable="w14 w15 w16se w16cid w16 w16cex wp14">
+  <w:sdt>
+    <w:sdtPr>
+      <w:rPr>
+        <w:rStyle w:val="Numrodepage"/>
+      </w:rPr>
+      <w:id w:val="491614723"/>
+      <w:docPartObj>
+        <w:docPartGallery w:val="Page Numbers (Bottom of Page)"/>
+        <w:docPartUnique/>
+      </w:docPartObj>
+    </w:sdtPr>
+    <w:sdtContent>
+      <w:p>
+        <w:pPr>
+          <w:pStyle w:val="Pieddepage"/>
+          <w:framePr w:wrap="none" w:vAnchor="text" w:hAnchor="margin" w:xAlign="right" w:y="1"/>
+          <w:rPr>
+            <w:rStyle w:val="Numrodepage"/>
+          </w:rPr>
+        </w:pPr>
+        <w:r>
+          <w:rPr>
+            <w:rStyle w:val="Numrodepage"/>
+          </w:rPr>
+          <w:fldChar w:fldCharType="begin"/>
+        </w:r>
+        <w:r>
+          <w:rPr>
+            <w:rStyle w:val="Numrodepage"/>
+          </w:rPr>
+          <w:instrText xml:space="preserve"> PAGE </w:instrText>
+        </w:r>
+        <w:r>
+          <w:rPr>
+            <w:rStyle w:val="Numrodepage"/>
+          </w:rPr>
+          <w:fldChar w:fldCharType="end"/>
+        </w:r>
+      </w:p>
+    </w:sdtContent>
+  </w:sdt>
+  <w:p>
+    <w:pPr>
+      <w:pStyle w:val="Pieddepage"/>
+      <w:ind w:right="360"/>
+    </w:pPr>
+  </w:p>
+</w:ftr>
+</file>
+
+<file path=word/footer2.xml><?xml version="1.0" encoding="utf-8"?>
+<w:ftr xmlns:wpc="http://schemas.microsoft.com/office/word/2010/wordprocessingCanvas" xmlns:cx="http://schemas.microsoft.com/office/drawing/2014/chartex" xmlns:cx1="http://schemas.microsoft.com/office/drawing/2015/9/8/chartex" xmlns:cx2="http://schemas.microsoft.com/office/drawing/2015/10/21/chartex" xmlns:cx3="http://schemas.microsoft.com/office/drawing/2016/5/9/chartex" xmlns:cx4="http://schemas.microsoft.com/office/drawing/2016/5/10/chartex" xmlns:cx5="http://schemas.microsoft.com/office/drawing/2016/5/11/chartex" xmlns:cx6="http://schemas.microsoft.com/office/drawing/2016/5/12/chartex" xmlns:cx7="http://schemas.microsoft.com/office/drawing/2016/5/13/chartex" xmlns:cx8="http://schemas.microsoft.com/office/drawing/2016/5/14/chartex" xmlns:mc="http://schemas.openxmlformats.org/markup-compatibility/2006" xmlns:aink="http://schemas.microsoft.com/office/drawing/2016/ink" xmlns:am3d="http://schemas.microsoft.com/office/drawing/2017/model3d" xmlns:o="urn:schemas-microsoft-com:office:office" xmlns:r="http://schemas.openxmlformats.org/officeDocument/2006/relationships" xmlns:m="http://schemas.openxmlformats.org/officeDocument/2006/math" xmlns:v="urn:schemas-microsoft-com:vml" xmlns:wp14="http://schemas.microsoft.com/office/word/2010/wordprocessingDrawing" xmlns:wp="http://schemas.openxmlformats.org/drawingml/2006/wordprocessingDrawing" xmlns:w10="urn:schemas-microsoft-com:office:word" xmlns:w="http://schemas.openxmlformats.org/wordprocessingml/2006/main" xmlns:w14="http://schemas.microsoft.com/office/word/2010/wordml" xmlns:w15="http://schemas.microsoft.com/office/word/2012/wordml" xmlns:w16cex="http://schemas.microsoft.com/office/word/2018/wordml/cex" xmlns:w16cid="http://schemas.microsoft.com/office/word/2016/wordml/cid" xmlns:w16="http://schemas.microsoft.com/office/word/2018/wordml" xmlns:w16se="http://schemas.microsoft.com/office/word/2015/wordml/symex" xmlns:wpg="http://schemas.microsoft.com/office/word/2010/wordprocessingGroup" xmlns:wpi="http://schemas.microsoft.com/office/word/2010/wordprocessingInk" xmlns:wne="http://schemas.microsoft.com/office/word/2006/wordml" xmlns:wps="http://schemas.microsoft.com/office/word/2010/wordprocessingShape" mc:Ignorable="w14 w15 w16se w16cid w16 w16cex wp14">
+  <w:sdt>
+    <w:sdtPr>
+      <w:rPr>
+        <w:rStyle w:val="Numrodepage"/>
+      </w:rPr>
+      <w:id w:val="1250168190"/>
+      <w:docPartObj>
+        <w:docPartGallery w:val="Page Numbers (Bottom of Page)"/>
+        <w:docPartUnique/>
+      </w:docPartObj>
+    </w:sdtPr>
+    <w:sdtContent>
+      <w:p>
+        <w:pPr>
+          <w:pStyle w:val="Pieddepage"/>
+          <w:framePr w:wrap="none" w:vAnchor="text" w:hAnchor="margin" w:xAlign="right" w:y="1"/>
+          <w:rPr>
+            <w:rStyle w:val="Numrodepage"/>
+          </w:rPr>
+        </w:pPr>
+        <w:r>
+          <w:rPr>
+            <w:rStyle w:val="Numrodepage"/>
+          </w:rPr>
+          <w:fldChar w:fldCharType="begin"/>
+        </w:r>
+        <w:r>
+          <w:rPr>
+            <w:rStyle w:val="Numrodepage"/>
+          </w:rPr>
+          <w:instrText xml:space="preserve"> PAGE </w:instrText>
+        </w:r>
+        <w:r>
+          <w:rPr>
+            <w:rStyle w:val="Numrodepage"/>
+          </w:rPr>
+          <w:fldChar w:fldCharType="separate"/>
+        </w:r>
+        <w:r>
+          <w:rPr>
+            <w:rStyle w:val="Numrodepage"/>
+            <w:noProof/>
+          </w:rPr>
+          <w:t>2</w:t>
+        </w:r>
+        <w:r>
+          <w:rPr>
+            <w:rStyle w:val="Numrodepage"/>
+          </w:rPr>
+          <w:fldChar w:fldCharType="end"/>
+        </w:r>
+      </w:p>
+    </w:sdtContent>
+  </w:sdt>
+  <w:p>
+    <w:pPr>
+      <w:pStyle w:val="Pieddepage"/>
+      <w:ind w:right="360"/>
+    </w:pPr>
+  </w:p>
+</w:ftr>
 </file>
 
 <file path=word/footnotes.xml><?xml version="1.0" encoding="utf-8"?>
@@ -35232,6 +35353,14 @@
       <w:lang w:val="fr-FR" w:eastAsia="fr-FR"/>
     </w:rPr>
   </w:style>
+  <w:style w:type="character" w:styleId="Numrodepage">
+    <w:name w:val="page number"/>
+    <w:basedOn w:val="Policepardfaut"/>
+    <w:uiPriority w:val="99"/>
+    <w:semiHidden/>
+    <w:unhideWhenUsed/>
+    <w:rsid w:val="00021195"/>
+  </w:style>
 </w:styles>
 </file>
 
@@ -35535,7 +35664,7 @@
 </file>
 
 <file path=customXml/itemProps1.xml><?xml version="1.0" encoding="utf-8"?>
-<ds:datastoreItem xmlns:ds="http://schemas.openxmlformats.org/officeDocument/2006/customXml" ds:itemID="{C51F35FA-CD83-5649-AF42-D013F13ABFA5}">
+<ds:datastoreItem xmlns:ds="http://schemas.openxmlformats.org/officeDocument/2006/customXml" ds:itemID="{1DDAA862-FC3E-8A4D-B504-E44D350E426E}">
   <ds:schemaRefs>
     <ds:schemaRef ds:uri="http://schemas.openxmlformats.org/officeDocument/2006/bibliography"/>
   </ds:schemaRefs>

</xml_diff>